<commit_message>
update preview thanh ly tieu huy - trinh va tham dinh
</commit_message>
<xml_diff>
--- a/src/main/resources/reports/xuatthanhly/60.Thông tin trình thẩm định HS thanh lý.docx
+++ b/src/main/resources/reports/xuatthanhly/60.Thông tin trình thẩm định HS thanh lý.docx
@@ -221,28 +221,29 @@
       <w:tblPr>
         <w:tblStyle w:val="TableGrid"/>
         <w:tblW w:w="5000" w:type="pct"/>
+        <w:tblLayout w:type="fixed"/>
         <w:tblLook w:val="04A0" w:firstRow="1" w:lastRow="0" w:firstColumn="1" w:lastColumn="0" w:noHBand="0" w:noVBand="1"/>
       </w:tblPr>
       <w:tblGrid>
-        <w:gridCol w:w="750"/>
-        <w:gridCol w:w="892"/>
-        <w:gridCol w:w="2240"/>
-        <w:gridCol w:w="1579"/>
-        <w:gridCol w:w="1448"/>
-        <w:gridCol w:w="1698"/>
-        <w:gridCol w:w="1747"/>
-        <w:gridCol w:w="1704"/>
-        <w:gridCol w:w="1726"/>
-        <w:gridCol w:w="1389"/>
-        <w:gridCol w:w="1756"/>
-        <w:gridCol w:w="1444"/>
-        <w:gridCol w:w="1206"/>
-        <w:gridCol w:w="1291"/>
+        <w:gridCol w:w="715"/>
+        <w:gridCol w:w="2266"/>
+        <w:gridCol w:w="1494"/>
+        <w:gridCol w:w="1494"/>
+        <w:gridCol w:w="1494"/>
+        <w:gridCol w:w="1720"/>
+        <w:gridCol w:w="1269"/>
+        <w:gridCol w:w="1494"/>
+        <w:gridCol w:w="1494"/>
+        <w:gridCol w:w="793"/>
+        <w:gridCol w:w="1490"/>
+        <w:gridCol w:w="1490"/>
+        <w:gridCol w:w="2225"/>
+        <w:gridCol w:w="1432"/>
       </w:tblGrid>
       <w:tr>
         <w:tc>
           <w:tcPr>
-            <w:tcW w:w="97" w:type="pct"/>
+            <w:tcW w:w="171" w:type="pct"/>
             <w:vAlign w:val="center"/>
           </w:tcPr>
           <w:p>
@@ -269,7 +270,7 @@
         </w:tc>
         <w:tc>
           <w:tcPr>
-            <w:tcW w:w="337" w:type="pct"/>
+            <w:tcW w:w="543" w:type="pct"/>
             <w:vAlign w:val="center"/>
           </w:tcPr>
           <w:p>
@@ -296,7 +297,7 @@
         </w:tc>
         <w:tc>
           <w:tcPr>
-            <w:tcW w:w="684" w:type="pct"/>
+            <w:tcW w:w="358" w:type="pct"/>
             <w:vAlign w:val="center"/>
           </w:tcPr>
           <w:p>
@@ -305,11 +306,15 @@
               <w:jc w:val="center"/>
               <w:rPr>
                 <w:b/>
-              </w:rPr>
-            </w:pPr>
-            <w:r>
-              <w:rPr>
-                <w:b/>
+                <w:sz w:val="22"/>
+                <w:szCs w:val="22"/>
+              </w:rPr>
+            </w:pPr>
+            <w:r>
+              <w:rPr>
+                <w:b/>
+                <w:sz w:val="22"/>
+                <w:szCs w:val="22"/>
               </w:rPr>
               <w:t>Loại hàng DTQG</w:t>
             </w:r>
@@ -317,7 +322,7 @@
         </w:tc>
         <w:tc>
           <w:tcPr>
-            <w:tcW w:w="484" w:type="pct"/>
+            <w:tcW w:w="358" w:type="pct"/>
             <w:vAlign w:val="center"/>
           </w:tcPr>
           <w:p>
@@ -326,11 +331,15 @@
               <w:jc w:val="center"/>
               <w:rPr>
                 <w:b/>
-              </w:rPr>
-            </w:pPr>
-            <w:r>
-              <w:rPr>
-                <w:b/>
+                <w:sz w:val="22"/>
+                <w:szCs w:val="22"/>
+              </w:rPr>
+            </w:pPr>
+            <w:r>
+              <w:rPr>
+                <w:b/>
+                <w:sz w:val="22"/>
+                <w:szCs w:val="22"/>
               </w:rPr>
               <w:t>Chủng loại hàng DTQG</w:t>
             </w:r>
@@ -338,7 +347,7 @@
         </w:tc>
         <w:tc>
           <w:tcPr>
-            <w:tcW w:w="443" w:type="pct"/>
+            <w:tcW w:w="358" w:type="pct"/>
             <w:vAlign w:val="center"/>
           </w:tcPr>
           <w:p>
@@ -365,7 +374,7 @@
         </w:tc>
         <w:tc>
           <w:tcPr>
-            <w:tcW w:w="416" w:type="pct"/>
+            <w:tcW w:w="412" w:type="pct"/>
             <w:vAlign w:val="center"/>
           </w:tcPr>
           <w:p>
@@ -392,7 +401,7 @@
         </w:tc>
         <w:tc>
           <w:tcPr>
-            <w:tcW w:w="500" w:type="pct"/>
+            <w:tcW w:w="304" w:type="pct"/>
             <w:vAlign w:val="center"/>
           </w:tcPr>
           <w:p>
@@ -419,7 +428,7 @@
         </w:tc>
         <w:tc>
           <w:tcPr>
-            <w:tcW w:w="488" w:type="pct"/>
+            <w:tcW w:w="358" w:type="pct"/>
             <w:vAlign w:val="center"/>
           </w:tcPr>
           <w:p>
@@ -446,7 +455,7 @@
         </w:tc>
         <w:tc>
           <w:tcPr>
-            <w:tcW w:w="488" w:type="pct"/>
+            <w:tcW w:w="358" w:type="pct"/>
             <w:vAlign w:val="center"/>
           </w:tcPr>
           <w:p>
@@ -482,7 +491,7 @@
         </w:tc>
         <w:tc>
           <w:tcPr>
-            <w:tcW w:w="231" w:type="pct"/>
+            <w:tcW w:w="190" w:type="pct"/>
             <w:vAlign w:val="center"/>
           </w:tcPr>
           <w:p>
@@ -509,7 +518,7 @@
         </w:tc>
         <w:tc>
           <w:tcPr>
-            <w:tcW w:w="500" w:type="pct"/>
+            <w:tcW w:w="357" w:type="pct"/>
             <w:vAlign w:val="center"/>
           </w:tcPr>
           <w:p>
@@ -530,13 +539,31 @@
                 <w:sz w:val="22"/>
                 <w:szCs w:val="22"/>
               </w:rPr>
-              <w:t>Đơn giá tiêu hủy dự kiến (đ)</w:t>
-            </w:r>
-          </w:p>
-        </w:tc>
-        <w:tc>
-          <w:tcPr>
-            <w:tcW w:w="121" w:type="pct"/>
+              <w:t xml:space="preserve">Đơn giá </w:t>
+            </w:r>
+            <w:r>
+              <w:rPr>
+                <w:rFonts w:cstheme="majorHAnsi"/>
+                <w:b/>
+                <w:sz w:val="22"/>
+                <w:szCs w:val="22"/>
+              </w:rPr>
+              <w:t>thanh lý</w:t>
+            </w:r>
+            <w:r>
+              <w:rPr>
+                <w:rFonts w:cstheme="majorHAnsi"/>
+                <w:b/>
+                <w:sz w:val="22"/>
+                <w:szCs w:val="22"/>
+              </w:rPr>
+              <w:t xml:space="preserve"> dự kiến (đ)</w:t>
+            </w:r>
+          </w:p>
+        </w:tc>
+        <w:tc>
+          <w:tcPr>
+            <w:tcW w:w="357" w:type="pct"/>
             <w:vAlign w:val="center"/>
           </w:tcPr>
           <w:p>
@@ -563,7 +590,7 @@
         </w:tc>
         <w:tc>
           <w:tcPr>
-            <w:tcW w:w="96" w:type="pct"/>
+            <w:tcW w:w="533" w:type="pct"/>
             <w:vAlign w:val="center"/>
           </w:tcPr>
           <w:p>
@@ -599,7 +626,7 @@
         </w:tc>
         <w:tc>
           <w:tcPr>
-            <w:tcW w:w="116" w:type="pct"/>
+            <w:tcW w:w="345" w:type="pct"/>
             <w:vAlign w:val="center"/>
           </w:tcPr>
           <w:p>
@@ -628,7 +655,7 @@
       <w:tr>
         <w:tc>
           <w:tcPr>
-            <w:tcW w:w="97" w:type="pct"/>
+            <w:tcW w:w="171" w:type="pct"/>
             <w:vAlign w:val="center"/>
           </w:tcPr>
           <w:p>
@@ -686,7 +713,7 @@
         </w:tc>
         <w:tc>
           <w:tcPr>
-            <w:tcW w:w="337" w:type="pct"/>
+            <w:tcW w:w="543" w:type="pct"/>
             <w:vAlign w:val="center"/>
           </w:tcPr>
           <w:p>
@@ -785,31 +812,39 @@
         </w:tc>
         <w:tc>
           <w:tcPr>
-            <w:tcW w:w="684" w:type="pct"/>
+            <w:tcW w:w="358" w:type="pct"/>
             <w:vAlign w:val="center"/>
           </w:tcPr>
           <w:p>
             <w:pPr>
               <w:spacing w:after="60"/>
               <w:jc w:val="left"/>
-            </w:pPr>
-          </w:p>
-        </w:tc>
-        <w:tc>
-          <w:tcPr>
-            <w:tcW w:w="484" w:type="pct"/>
+              <w:rPr>
+                <w:sz w:val="22"/>
+                <w:szCs w:val="22"/>
+              </w:rPr>
+            </w:pPr>
+          </w:p>
+        </w:tc>
+        <w:tc>
+          <w:tcPr>
+            <w:tcW w:w="358" w:type="pct"/>
             <w:vAlign w:val="center"/>
           </w:tcPr>
           <w:p>
             <w:pPr>
               <w:spacing w:after="60"/>
               <w:jc w:val="left"/>
-            </w:pPr>
-          </w:p>
-        </w:tc>
-        <w:tc>
-          <w:tcPr>
-            <w:tcW w:w="443" w:type="pct"/>
+              <w:rPr>
+                <w:sz w:val="22"/>
+                <w:szCs w:val="22"/>
+              </w:rPr>
+            </w:pPr>
+          </w:p>
+        </w:tc>
+        <w:tc>
+          <w:tcPr>
+            <w:tcW w:w="358" w:type="pct"/>
             <w:vAlign w:val="center"/>
           </w:tcPr>
           <w:p>
@@ -826,7 +861,7 @@
         </w:tc>
         <w:tc>
           <w:tcPr>
-            <w:tcW w:w="416" w:type="pct"/>
+            <w:tcW w:w="412" w:type="pct"/>
             <w:vAlign w:val="center"/>
           </w:tcPr>
           <w:p>
@@ -843,7 +878,7 @@
         </w:tc>
         <w:tc>
           <w:tcPr>
-            <w:tcW w:w="500" w:type="pct"/>
+            <w:tcW w:w="304" w:type="pct"/>
             <w:vAlign w:val="center"/>
           </w:tcPr>
           <w:p>
@@ -860,7 +895,7 @@
         </w:tc>
         <w:tc>
           <w:tcPr>
-            <w:tcW w:w="488" w:type="pct"/>
+            <w:tcW w:w="358" w:type="pct"/>
             <w:vAlign w:val="center"/>
           </w:tcPr>
           <w:p>
@@ -877,7 +912,7 @@
         </w:tc>
         <w:tc>
           <w:tcPr>
-            <w:tcW w:w="488" w:type="pct"/>
+            <w:tcW w:w="358" w:type="pct"/>
             <w:vAlign w:val="center"/>
           </w:tcPr>
           <w:p>
@@ -894,7 +929,7 @@
         </w:tc>
         <w:tc>
           <w:tcPr>
-            <w:tcW w:w="231" w:type="pct"/>
+            <w:tcW w:w="190" w:type="pct"/>
             <w:vAlign w:val="center"/>
           </w:tcPr>
           <w:p>
@@ -911,7 +946,7 @@
         </w:tc>
         <w:tc>
           <w:tcPr>
-            <w:tcW w:w="500" w:type="pct"/>
+            <w:tcW w:w="357" w:type="pct"/>
             <w:vAlign w:val="center"/>
           </w:tcPr>
           <w:p>
@@ -928,7 +963,7 @@
         </w:tc>
         <w:tc>
           <w:tcPr>
-            <w:tcW w:w="121" w:type="pct"/>
+            <w:tcW w:w="357" w:type="pct"/>
             <w:vAlign w:val="center"/>
           </w:tcPr>
           <w:p>
@@ -945,7 +980,7 @@
         </w:tc>
         <w:tc>
           <w:tcPr>
-            <w:tcW w:w="96" w:type="pct"/>
+            <w:tcW w:w="533" w:type="pct"/>
             <w:vAlign w:val="center"/>
           </w:tcPr>
           <w:p>
@@ -962,7 +997,7 @@
         </w:tc>
         <w:tc>
           <w:tcPr>
-            <w:tcW w:w="116" w:type="pct"/>
+            <w:tcW w:w="345" w:type="pct"/>
             <w:vAlign w:val="center"/>
           </w:tcPr>
           <w:p>
@@ -981,7 +1016,7 @@
       <w:tr>
         <w:tc>
           <w:tcPr>
-            <w:tcW w:w="97" w:type="pct"/>
+            <w:tcW w:w="171" w:type="pct"/>
             <w:vAlign w:val="center"/>
           </w:tcPr>
           <w:p>
@@ -998,7 +1033,7 @@
         </w:tc>
         <w:tc>
           <w:tcPr>
-            <w:tcW w:w="337" w:type="pct"/>
+            <w:tcW w:w="543" w:type="pct"/>
             <w:vAlign w:val="center"/>
           </w:tcPr>
           <w:p>
@@ -1015,74 +1050,192 @@
         </w:tc>
         <w:tc>
           <w:tcPr>
-            <w:tcW w:w="684" w:type="pct"/>
+            <w:tcW w:w="358" w:type="pct"/>
             <w:vAlign w:val="center"/>
           </w:tcPr>
           <w:p>
             <w:pPr>
               <w:spacing w:after="60"/>
               <w:jc w:val="left"/>
-            </w:pPr>
-            <w:fldSimple w:instr=" MERGEFIELD  &quot;@before-row#foreach($d1 in $!d.child)&quot;  \* MERGEFORMAT ">
-              <w:r>
-                <w:rPr>
-                  <w:noProof/>
-                </w:rPr>
-                <w:t>«@before-row#foreach($d1 in $!d.child)»</w:t>
-              </w:r>
-            </w:fldSimple>
-            <w:fldSimple w:instr=" MERGEFIELD  $!d1.xhThDanhSachHdr.tenLoaiVthh  \* MERGEFORMAT ">
-              <w:r>
-                <w:rPr>
-                  <w:noProof/>
-                </w:rPr>
-                <w:t>«$!d1.xhThDanhSachHdr.tenLoaiVthh»</w:t>
-              </w:r>
-            </w:fldSimple>
-            <w:fldSimple w:instr=" MERGEFIELD  &quot;@after-row#end @after-row#end&quot;  \* MERGEFORMAT ">
-              <w:r>
-                <w:rPr>
-                  <w:noProof/>
-                </w:rPr>
-                <w:t>«@after-row#end @after-row#end»</w:t>
-              </w:r>
-            </w:fldSimple>
-          </w:p>
-        </w:tc>
-        <w:tc>
-          <w:tcPr>
-            <w:tcW w:w="484" w:type="pct"/>
+              <w:rPr>
+                <w:sz w:val="22"/>
+                <w:szCs w:val="22"/>
+              </w:rPr>
+            </w:pPr>
+            <w:r>
+              <w:rPr>
+                <w:sz w:val="22"/>
+                <w:szCs w:val="22"/>
+              </w:rPr>
+              <w:fldChar w:fldCharType="begin"/>
+            </w:r>
+            <w:r>
+              <w:rPr>
+                <w:sz w:val="22"/>
+                <w:szCs w:val="22"/>
+              </w:rPr>
+              <w:instrText xml:space="preserve"> MERGEFIELD  "@before-row#foreach($d1 in $!d.child)"  \* MERGEFORMAT </w:instrText>
+            </w:r>
+            <w:r>
+              <w:rPr>
+                <w:sz w:val="22"/>
+                <w:szCs w:val="22"/>
+              </w:rPr>
+              <w:fldChar w:fldCharType="separate"/>
+            </w:r>
+            <w:r>
+              <w:rPr>
+                <w:noProof/>
+                <w:sz w:val="22"/>
+                <w:szCs w:val="22"/>
+              </w:rPr>
+              <w:t>«@before-row#foreach($d1 in $!d.child)»</w:t>
+            </w:r>
+            <w:r>
+              <w:rPr>
+                <w:noProof/>
+                <w:sz w:val="22"/>
+                <w:szCs w:val="22"/>
+              </w:rPr>
+              <w:fldChar w:fldCharType="end"/>
+            </w:r>
+            <w:r>
+              <w:rPr>
+                <w:sz w:val="22"/>
+                <w:szCs w:val="22"/>
+              </w:rPr>
+              <w:fldChar w:fldCharType="begin"/>
+            </w:r>
+            <w:r>
+              <w:rPr>
+                <w:sz w:val="22"/>
+                <w:szCs w:val="22"/>
+              </w:rPr>
+              <w:instrText xml:space="preserve"> MERGEFIELD  $!d1.xhTlDanhSachHdr.tenLoaiVthh  \* MERGEFORMAT </w:instrText>
+            </w:r>
+            <w:r>
+              <w:rPr>
+                <w:sz w:val="22"/>
+                <w:szCs w:val="22"/>
+              </w:rPr>
+              <w:fldChar w:fldCharType="separate"/>
+            </w:r>
+            <w:r>
+              <w:rPr>
+                <w:noProof/>
+                <w:sz w:val="22"/>
+                <w:szCs w:val="22"/>
+              </w:rPr>
+              <w:t>«$!d1.xhTlDanhSachHdr.tenLoaiVthh»</w:t>
+            </w:r>
+            <w:r>
+              <w:rPr>
+                <w:sz w:val="22"/>
+                <w:szCs w:val="22"/>
+              </w:rPr>
+              <w:fldChar w:fldCharType="end"/>
+            </w:r>
+            <w:r>
+              <w:rPr>
+                <w:sz w:val="22"/>
+                <w:szCs w:val="22"/>
+              </w:rPr>
+              <w:fldChar w:fldCharType="begin"/>
+            </w:r>
+            <w:r>
+              <w:rPr>
+                <w:sz w:val="22"/>
+                <w:szCs w:val="22"/>
+              </w:rPr>
+              <w:instrText xml:space="preserve"> MERGEFIELD  "@after-row#end @after-row#end"  \* MERGEFORMAT </w:instrText>
+            </w:r>
+            <w:r>
+              <w:rPr>
+                <w:sz w:val="22"/>
+                <w:szCs w:val="22"/>
+              </w:rPr>
+              <w:fldChar w:fldCharType="separate"/>
+            </w:r>
+            <w:r>
+              <w:rPr>
+                <w:noProof/>
+                <w:sz w:val="22"/>
+                <w:szCs w:val="22"/>
+              </w:rPr>
+              <w:t>«@after-row#end @after-row#end»</w:t>
+            </w:r>
+            <w:r>
+              <w:rPr>
+                <w:noProof/>
+                <w:sz w:val="22"/>
+                <w:szCs w:val="22"/>
+              </w:rPr>
+              <w:fldChar w:fldCharType="end"/>
+            </w:r>
+          </w:p>
+        </w:tc>
+        <w:tc>
+          <w:tcPr>
+            <w:tcW w:w="358" w:type="pct"/>
             <w:vAlign w:val="center"/>
           </w:tcPr>
           <w:p>
             <w:pPr>
               <w:spacing w:after="60"/>
               <w:jc w:val="left"/>
-            </w:pPr>
-            <w:r>
+              <w:rPr>
+                <w:sz w:val="22"/>
+                <w:szCs w:val="22"/>
+              </w:rPr>
+            </w:pPr>
+            <w:r>
+              <w:rPr>
+                <w:sz w:val="22"/>
+                <w:szCs w:val="22"/>
+              </w:rPr>
               <w:fldChar w:fldCharType="begin"/>
             </w:r>
             <w:r>
+              <w:rPr>
+                <w:sz w:val="22"/>
+                <w:szCs w:val="22"/>
+              </w:rPr>
               <w:instrText xml:space="preserve"> MERGEFIELD  $!d1.xhT</w:instrText>
             </w:r>
             <w:r>
+              <w:rPr>
+                <w:sz w:val="22"/>
+                <w:szCs w:val="22"/>
+              </w:rPr>
               <w:instrText>l</w:instrText>
             </w:r>
             <w:r>
+              <w:rPr>
+                <w:sz w:val="22"/>
+                <w:szCs w:val="22"/>
+              </w:rPr>
               <w:instrText xml:space="preserve">DanhSachHdr.tenCloaiVthh  \* MERGEFORMAT </w:instrText>
             </w:r>
             <w:r>
+              <w:rPr>
+                <w:sz w:val="22"/>
+                <w:szCs w:val="22"/>
+              </w:rPr>
               <w:fldChar w:fldCharType="separate"/>
             </w:r>
             <w:r>
               <w:rPr>
                 <w:noProof/>
+                <w:sz w:val="22"/>
+                <w:szCs w:val="22"/>
               </w:rPr>
               <w:t>«$!d1.xhTlDanhSachHdr.tenCloaiVthh»</w:t>
             </w:r>
             <w:r>
               <w:rPr>
                 <w:noProof/>
+                <w:sz w:val="22"/>
+                <w:szCs w:val="22"/>
               </w:rPr>
               <w:fldChar w:fldCharType="end"/>
             </w:r>
@@ -1090,7 +1243,7 @@
         </w:tc>
         <w:tc>
           <w:tcPr>
-            <w:tcW w:w="443" w:type="pct"/>
+            <w:tcW w:w="358" w:type="pct"/>
             <w:vAlign w:val="center"/>
           </w:tcPr>
           <w:p>
@@ -1164,7 +1317,7 @@
         </w:tc>
         <w:tc>
           <w:tcPr>
-            <w:tcW w:w="416" w:type="pct"/>
+            <w:tcW w:w="412" w:type="pct"/>
             <w:vAlign w:val="center"/>
           </w:tcPr>
           <w:p>
@@ -1191,6 +1344,610 @@
                 <w:sz w:val="22"/>
                 <w:szCs w:val="22"/>
               </w:rPr>
+              <w:instrText xml:space="preserve"> MERGEFIELD  "#if($!d1.xhTlDanhSachHdr.tenLoKho)$!d1.xhTlDanhSachHdr.tenNhaKho $!d1.xhTlDanhSachHdr.tenNganKho $!d1.xhTlDanhSachHdr.tenLoKho #else $!d1.xhTlDanhSachHdr.tenNhaKho $!d1.xhTlDanhSachHdr.tenNganKho #end"  \* MERGEFORMAT </w:instrText>
+            </w:r>
+            <w:r>
+              <w:rPr>
+                <w:rFonts w:cstheme="majorHAnsi"/>
+                <w:sz w:val="22"/>
+                <w:szCs w:val="22"/>
+              </w:rPr>
+              <w:fldChar w:fldCharType="separate"/>
+            </w:r>
+            <w:r>
+              <w:rPr>
+                <w:rFonts w:cstheme="majorHAnsi"/>
+                <w:noProof/>
+                <w:sz w:val="22"/>
+                <w:szCs w:val="22"/>
+              </w:rPr>
+              <w:t>«#if($!d1.xhTlDanhSachHdr.tenLoKho)$!d1.x»</w:t>
+            </w:r>
+            <w:r>
+              <w:rPr>
+                <w:rFonts w:cstheme="majorHAnsi"/>
+                <w:sz w:val="22"/>
+                <w:szCs w:val="22"/>
+              </w:rPr>
+              <w:fldChar w:fldCharType="end"/>
+            </w:r>
+          </w:p>
+        </w:tc>
+        <w:tc>
+          <w:tcPr>
+            <w:tcW w:w="304" w:type="pct"/>
+            <w:vAlign w:val="center"/>
+          </w:tcPr>
+          <w:p>
+            <w:pPr>
+              <w:spacing w:after="60"/>
+              <w:jc w:val="left"/>
+              <w:rPr>
+                <w:rFonts w:cstheme="majorHAnsi"/>
+                <w:sz w:val="22"/>
+                <w:szCs w:val="22"/>
+              </w:rPr>
+            </w:pPr>
+            <w:r>
+              <w:rPr>
+                <w:rFonts w:cstheme="majorHAnsi"/>
+                <w:sz w:val="22"/>
+                <w:szCs w:val="22"/>
+              </w:rPr>
+              <w:fldChar w:fldCharType="begin"/>
+            </w:r>
+            <w:r>
+              <w:rPr>
+                <w:rFonts w:cstheme="majorHAnsi"/>
+                <w:sz w:val="22"/>
+                <w:szCs w:val="22"/>
+              </w:rPr>
+              <w:instrText xml:space="preserve"> MERGEFIELD  #if($!d1.xhT</w:instrText>
+            </w:r>
+            <w:r>
+              <w:rPr>
+                <w:rFonts w:cstheme="majorHAnsi"/>
+                <w:sz w:val="22"/>
+                <w:szCs w:val="22"/>
+              </w:rPr>
+              <w:instrText>l</w:instrText>
+            </w:r>
+            <w:r>
+              <w:rPr>
+                <w:rFonts w:cstheme="majorHAnsi"/>
+                <w:sz w:val="22"/>
+                <w:szCs w:val="22"/>
+              </w:rPr>
+              <w:instrText>DanhSachHdr.ngayNhapKho)$dateTool.format('dd/MM/yyyy',$dateTool.toDate('yyyy-MM-dd',$!d1.xhT</w:instrText>
+            </w:r>
+            <w:r>
+              <w:rPr>
+                <w:rFonts w:cstheme="majorHAnsi"/>
+                <w:sz w:val="22"/>
+                <w:szCs w:val="22"/>
+              </w:rPr>
+              <w:instrText>l</w:instrText>
+            </w:r>
+            <w:r>
+              <w:rPr>
+                <w:rFonts w:cstheme="majorHAnsi"/>
+                <w:sz w:val="22"/>
+                <w:szCs w:val="22"/>
+              </w:rPr>
+              <w:instrText xml:space="preserve">DanhSachHdr.ngayNhapKho))#end  \* MERGEFORMAT </w:instrText>
+            </w:r>
+            <w:r>
+              <w:rPr>
+                <w:rFonts w:cstheme="majorHAnsi"/>
+                <w:sz w:val="22"/>
+                <w:szCs w:val="22"/>
+              </w:rPr>
+              <w:fldChar w:fldCharType="separate"/>
+            </w:r>
+            <w:r>
+              <w:rPr>
+                <w:rFonts w:cstheme="majorHAnsi"/>
+                <w:noProof/>
+                <w:sz w:val="22"/>
+                <w:szCs w:val="22"/>
+              </w:rPr>
+              <w:t>«#if($!d1.xhTlDanhSachHdr.ngayNhapKho)$da»</w:t>
+            </w:r>
+            <w:r>
+              <w:rPr>
+                <w:rFonts w:cstheme="majorHAnsi"/>
+                <w:sz w:val="22"/>
+                <w:szCs w:val="22"/>
+              </w:rPr>
+              <w:fldChar w:fldCharType="end"/>
+            </w:r>
+          </w:p>
+        </w:tc>
+        <w:tc>
+          <w:tcPr>
+            <w:tcW w:w="358" w:type="pct"/>
+            <w:vAlign w:val="center"/>
+          </w:tcPr>
+          <w:p>
+            <w:pPr>
+              <w:spacing w:after="60"/>
+              <w:jc w:val="right"/>
+              <w:rPr>
+                <w:rFonts w:cstheme="majorHAnsi"/>
+                <w:sz w:val="22"/>
+                <w:szCs w:val="22"/>
+              </w:rPr>
+            </w:pPr>
+            <w:r>
+              <w:rPr>
+                <w:rFonts w:cstheme="majorHAnsi"/>
+                <w:sz w:val="22"/>
+                <w:szCs w:val="22"/>
+              </w:rPr>
+              <w:fldChar w:fldCharType="begin"/>
+            </w:r>
+            <w:r>
+              <w:rPr>
+                <w:rFonts w:cstheme="majorHAnsi"/>
+                <w:sz w:val="22"/>
+                <w:szCs w:val="22"/>
+              </w:rPr>
+              <w:instrText xml:space="preserve"> MERGEFIELD  #if($!d1</w:instrText>
+            </w:r>
+            <w:r>
+              <w:rPr>
+                <w:rFonts w:cstheme="majorHAnsi"/>
+                <w:sz w:val="22"/>
+                <w:szCs w:val="22"/>
+              </w:rPr>
+              <w:instrText>.xhT</w:instrText>
+            </w:r>
+            <w:r>
+              <w:rPr>
+                <w:rFonts w:cstheme="majorHAnsi"/>
+                <w:sz w:val="22"/>
+                <w:szCs w:val="22"/>
+              </w:rPr>
+              <w:instrText>l</w:instrText>
+            </w:r>
+            <w:r>
+              <w:rPr>
+                <w:rFonts w:cstheme="majorHAnsi"/>
+                <w:sz w:val="22"/>
+                <w:szCs w:val="22"/>
+              </w:rPr>
+              <w:instrText>DanhSachHdr</w:instrText>
+            </w:r>
+            <w:r>
+              <w:rPr>
+                <w:rFonts w:cstheme="majorHAnsi"/>
+                <w:sz w:val="22"/>
+                <w:szCs w:val="22"/>
+              </w:rPr>
+              <w:instrText>.slHienTai)$numberTool.format('#,##0',$!d1</w:instrText>
+            </w:r>
+            <w:r>
+              <w:rPr>
+                <w:rFonts w:cstheme="majorHAnsi"/>
+                <w:sz w:val="22"/>
+                <w:szCs w:val="22"/>
+              </w:rPr>
+              <w:instrText>.xhT</w:instrText>
+            </w:r>
+            <w:r>
+              <w:rPr>
+                <w:rFonts w:cstheme="majorHAnsi"/>
+                <w:sz w:val="22"/>
+                <w:szCs w:val="22"/>
+              </w:rPr>
+              <w:instrText>l</w:instrText>
+            </w:r>
+            <w:r>
+              <w:rPr>
+                <w:rFonts w:cstheme="majorHAnsi"/>
+                <w:sz w:val="22"/>
+                <w:szCs w:val="22"/>
+              </w:rPr>
+              <w:instrText>DanhSachHdr</w:instrText>
+            </w:r>
+            <w:r>
+              <w:rPr>
+                <w:rFonts w:cstheme="majorHAnsi"/>
+                <w:sz w:val="22"/>
+                <w:szCs w:val="22"/>
+              </w:rPr>
+              <w:instrText xml:space="preserve">.slHienTai,$locale)#end  \* MERGEFORMAT </w:instrText>
+            </w:r>
+            <w:r>
+              <w:rPr>
+                <w:rFonts w:cstheme="majorHAnsi"/>
+                <w:sz w:val="22"/>
+                <w:szCs w:val="22"/>
+              </w:rPr>
+              <w:fldChar w:fldCharType="separate"/>
+            </w:r>
+            <w:r>
+              <w:rPr>
+                <w:rFonts w:cstheme="majorHAnsi"/>
+                <w:noProof/>
+                <w:sz w:val="22"/>
+                <w:szCs w:val="22"/>
+              </w:rPr>
+              <w:t>«#if($!d1.xhTlDanhSachHdr.slHienTai)$numb»</w:t>
+            </w:r>
+            <w:r>
+              <w:rPr>
+                <w:rFonts w:cstheme="majorHAnsi"/>
+                <w:sz w:val="22"/>
+                <w:szCs w:val="22"/>
+              </w:rPr>
+              <w:fldChar w:fldCharType="end"/>
+            </w:r>
+          </w:p>
+        </w:tc>
+        <w:tc>
+          <w:tcPr>
+            <w:tcW w:w="358" w:type="pct"/>
+            <w:vAlign w:val="center"/>
+          </w:tcPr>
+          <w:p>
+            <w:pPr>
+              <w:spacing w:after="60"/>
+              <w:jc w:val="right"/>
+              <w:rPr>
+                <w:rFonts w:cstheme="majorHAnsi"/>
+                <w:sz w:val="22"/>
+                <w:szCs w:val="22"/>
+              </w:rPr>
+            </w:pPr>
+            <w:r>
+              <w:rPr>
+                <w:rFonts w:cstheme="majorHAnsi"/>
+                <w:sz w:val="22"/>
+                <w:szCs w:val="22"/>
+              </w:rPr>
+              <w:fldChar w:fldCharType="begin"/>
+            </w:r>
+            <w:r>
+              <w:rPr>
+                <w:rFonts w:cstheme="majorHAnsi"/>
+                <w:sz w:val="22"/>
+                <w:szCs w:val="22"/>
+              </w:rPr>
+              <w:instrText xml:space="preserve"> MERGEFIELD  #if($!d1</w:instrText>
+            </w:r>
+            <w:r>
+              <w:rPr>
+                <w:rFonts w:cstheme="majorHAnsi"/>
+                <w:sz w:val="22"/>
+                <w:szCs w:val="22"/>
+              </w:rPr>
+              <w:instrText>.xhT</w:instrText>
+            </w:r>
+            <w:r>
+              <w:rPr>
+                <w:rFonts w:cstheme="majorHAnsi"/>
+                <w:sz w:val="22"/>
+                <w:szCs w:val="22"/>
+              </w:rPr>
+              <w:instrText>l</w:instrText>
+            </w:r>
+            <w:r>
+              <w:rPr>
+                <w:rFonts w:cstheme="majorHAnsi"/>
+                <w:sz w:val="22"/>
+                <w:szCs w:val="22"/>
+              </w:rPr>
+              <w:instrText>DanhSachHdr</w:instrText>
+            </w:r>
+            <w:r>
+              <w:rPr>
+                <w:rFonts w:cstheme="majorHAnsi"/>
+                <w:sz w:val="22"/>
+                <w:szCs w:val="22"/>
+              </w:rPr>
+              <w:instrText>.slDeXuat)$numberTool.format('#,##0',$!d1</w:instrText>
+            </w:r>
+            <w:r>
+              <w:rPr>
+                <w:rFonts w:cstheme="majorHAnsi"/>
+                <w:sz w:val="22"/>
+                <w:szCs w:val="22"/>
+              </w:rPr>
+              <w:instrText>.xhT</w:instrText>
+            </w:r>
+            <w:r>
+              <w:rPr>
+                <w:rFonts w:cstheme="majorHAnsi"/>
+                <w:sz w:val="22"/>
+                <w:szCs w:val="22"/>
+              </w:rPr>
+              <w:instrText>l</w:instrText>
+            </w:r>
+            <w:r>
+              <w:rPr>
+                <w:rFonts w:cstheme="majorHAnsi"/>
+                <w:sz w:val="22"/>
+                <w:szCs w:val="22"/>
+              </w:rPr>
+              <w:instrText>DanhSachHdr</w:instrText>
+            </w:r>
+            <w:r>
+              <w:rPr>
+                <w:rFonts w:cstheme="majorHAnsi"/>
+                <w:sz w:val="22"/>
+                <w:szCs w:val="22"/>
+              </w:rPr>
+              <w:instrText xml:space="preserve">.slDeXuat,$locale)#end  \* MERGEFORMAT </w:instrText>
+            </w:r>
+            <w:r>
+              <w:rPr>
+                <w:rFonts w:cstheme="majorHAnsi"/>
+                <w:sz w:val="22"/>
+                <w:szCs w:val="22"/>
+              </w:rPr>
+              <w:fldChar w:fldCharType="separate"/>
+            </w:r>
+            <w:r>
+              <w:rPr>
+                <w:rFonts w:cstheme="majorHAnsi"/>
+                <w:noProof/>
+                <w:sz w:val="22"/>
+                <w:szCs w:val="22"/>
+              </w:rPr>
+              <w:t>«#if($!d1.xhTlDanhSachHdr.slDeXuat)$numbe»</w:t>
+            </w:r>
+            <w:r>
+              <w:rPr>
+                <w:rFonts w:cstheme="majorHAnsi"/>
+                <w:sz w:val="22"/>
+                <w:szCs w:val="22"/>
+              </w:rPr>
+              <w:fldChar w:fldCharType="end"/>
+            </w:r>
+          </w:p>
+        </w:tc>
+        <w:tc>
+          <w:tcPr>
+            <w:tcW w:w="190" w:type="pct"/>
+            <w:vAlign w:val="center"/>
+          </w:tcPr>
+          <w:p>
+            <w:pPr>
+              <w:spacing w:after="60"/>
+              <w:jc w:val="left"/>
+              <w:rPr>
+                <w:rFonts w:cstheme="majorHAnsi"/>
+                <w:sz w:val="22"/>
+                <w:szCs w:val="22"/>
+              </w:rPr>
+            </w:pPr>
+            <w:r>
+              <w:rPr>
+                <w:rFonts w:cstheme="majorHAnsi"/>
+                <w:sz w:val="22"/>
+                <w:szCs w:val="22"/>
+              </w:rPr>
+              <w:fldChar w:fldCharType="begin"/>
+            </w:r>
+            <w:r>
+              <w:rPr>
+                <w:rFonts w:cstheme="majorHAnsi"/>
+                <w:sz w:val="22"/>
+                <w:szCs w:val="22"/>
+              </w:rPr>
+              <w:instrText xml:space="preserve"> MERGEFIELD  $!d1</w:instrText>
+            </w:r>
+            <w:r>
+              <w:rPr>
+                <w:rFonts w:cstheme="majorHAnsi"/>
+                <w:sz w:val="22"/>
+                <w:szCs w:val="22"/>
+              </w:rPr>
+              <w:instrText>.xhT</w:instrText>
+            </w:r>
+            <w:r>
+              <w:rPr>
+                <w:rFonts w:cstheme="majorHAnsi"/>
+                <w:sz w:val="22"/>
+                <w:szCs w:val="22"/>
+              </w:rPr>
+              <w:instrText>l</w:instrText>
+            </w:r>
+            <w:r>
+              <w:rPr>
+                <w:rFonts w:cstheme="majorHAnsi"/>
+                <w:sz w:val="22"/>
+                <w:szCs w:val="22"/>
+              </w:rPr>
+              <w:instrText>DanhSachHdr</w:instrText>
+            </w:r>
+            <w:r>
+              <w:rPr>
+                <w:rFonts w:cstheme="majorHAnsi"/>
+                <w:sz w:val="22"/>
+                <w:szCs w:val="22"/>
+              </w:rPr>
+              <w:instrText xml:space="preserve">.donViTinh  \* MERGEFORMAT </w:instrText>
+            </w:r>
+            <w:r>
+              <w:rPr>
+                <w:rFonts w:cstheme="majorHAnsi"/>
+                <w:sz w:val="22"/>
+                <w:szCs w:val="22"/>
+              </w:rPr>
+              <w:fldChar w:fldCharType="separate"/>
+            </w:r>
+            <w:r>
+              <w:rPr>
+                <w:rFonts w:cstheme="majorHAnsi"/>
+                <w:noProof/>
+                <w:sz w:val="22"/>
+                <w:szCs w:val="22"/>
+              </w:rPr>
+              <w:t>«$!d1.xhTlDanhSachHdr.donViTinh»</w:t>
+            </w:r>
+            <w:r>
+              <w:rPr>
+                <w:rFonts w:cstheme="majorHAnsi"/>
+                <w:sz w:val="22"/>
+                <w:szCs w:val="22"/>
+              </w:rPr>
+              <w:fldChar w:fldCharType="end"/>
+            </w:r>
+          </w:p>
+        </w:tc>
+        <w:tc>
+          <w:tcPr>
+            <w:tcW w:w="357" w:type="pct"/>
+            <w:vAlign w:val="center"/>
+          </w:tcPr>
+          <w:p>
+            <w:pPr>
+              <w:spacing w:after="60"/>
+              <w:jc w:val="right"/>
+              <w:rPr>
+                <w:rFonts w:cstheme="majorHAnsi"/>
+                <w:sz w:val="22"/>
+                <w:szCs w:val="22"/>
+              </w:rPr>
+            </w:pPr>
+            <w:r>
+              <w:rPr>
+                <w:rFonts w:cstheme="majorHAnsi"/>
+                <w:sz w:val="22"/>
+                <w:szCs w:val="22"/>
+              </w:rPr>
+              <w:fldChar w:fldCharType="begin"/>
+            </w:r>
+            <w:r>
+              <w:rPr>
+                <w:rFonts w:cstheme="majorHAnsi"/>
+                <w:sz w:val="22"/>
+                <w:szCs w:val="22"/>
+              </w:rPr>
+              <w:instrText xml:space="preserve"> MERGEFIELD  #if($!d1</w:instrText>
+            </w:r>
+            <w:r>
+              <w:rPr>
+                <w:rFonts w:cstheme="majorHAnsi"/>
+                <w:sz w:val="22"/>
+                <w:szCs w:val="22"/>
+              </w:rPr>
+              <w:instrText>.xhT</w:instrText>
+            </w:r>
+            <w:r>
+              <w:rPr>
+                <w:rFonts w:cstheme="majorHAnsi"/>
+                <w:sz w:val="22"/>
+                <w:szCs w:val="22"/>
+              </w:rPr>
+              <w:instrText>l</w:instrText>
+            </w:r>
+            <w:r>
+              <w:rPr>
+                <w:rFonts w:cstheme="majorHAnsi"/>
+                <w:sz w:val="22"/>
+                <w:szCs w:val="22"/>
+              </w:rPr>
+              <w:instrText>DanhSachHdr</w:instrText>
+            </w:r>
+            <w:r>
+              <w:rPr>
+                <w:rFonts w:cstheme="majorHAnsi"/>
+                <w:sz w:val="22"/>
+                <w:szCs w:val="22"/>
+              </w:rPr>
+              <w:instrText>.donGiaDk)$numberTool.format('#,##0',$!d1</w:instrText>
+            </w:r>
+            <w:r>
+              <w:rPr>
+                <w:rFonts w:cstheme="majorHAnsi"/>
+                <w:sz w:val="22"/>
+                <w:szCs w:val="22"/>
+              </w:rPr>
+              <w:instrText>.xhT</w:instrText>
+            </w:r>
+            <w:r>
+              <w:rPr>
+                <w:rFonts w:cstheme="majorHAnsi"/>
+                <w:sz w:val="22"/>
+                <w:szCs w:val="22"/>
+              </w:rPr>
+              <w:instrText>l</w:instrText>
+            </w:r>
+            <w:r>
+              <w:rPr>
+                <w:rFonts w:cstheme="majorHAnsi"/>
+                <w:sz w:val="22"/>
+                <w:szCs w:val="22"/>
+              </w:rPr>
+              <w:instrText>DanhSachHdr</w:instrText>
+            </w:r>
+            <w:r>
+              <w:rPr>
+                <w:rFonts w:cstheme="majorHAnsi"/>
+                <w:sz w:val="22"/>
+                <w:szCs w:val="22"/>
+              </w:rPr>
+              <w:instrText xml:space="preserve">.donGiaDk,$locale)#end  \* MERGEFORMAT </w:instrText>
+            </w:r>
+            <w:r>
+              <w:rPr>
+                <w:rFonts w:cstheme="majorHAnsi"/>
+                <w:sz w:val="22"/>
+                <w:szCs w:val="22"/>
+              </w:rPr>
+              <w:fldChar w:fldCharType="separate"/>
+            </w:r>
+            <w:r>
+              <w:rPr>
+                <w:rFonts w:cstheme="majorHAnsi"/>
+                <w:noProof/>
+                <w:sz w:val="22"/>
+                <w:szCs w:val="22"/>
+              </w:rPr>
+              <w:t>«#if($!d1.xhTlDanhSachHdr.donGiaDk)$numbe»</w:t>
+            </w:r>
+            <w:r>
+              <w:rPr>
+                <w:rFonts w:cstheme="majorHAnsi"/>
+                <w:sz w:val="22"/>
+                <w:szCs w:val="22"/>
+              </w:rPr>
+              <w:fldChar w:fldCharType="end"/>
+            </w:r>
+          </w:p>
+        </w:tc>
+        <w:tc>
+          <w:tcPr>
+            <w:tcW w:w="357" w:type="pct"/>
+            <w:vAlign w:val="center"/>
+          </w:tcPr>
+          <w:p>
+            <w:pPr>
+              <w:spacing w:after="60"/>
+              <w:jc w:val="right"/>
+              <w:rPr>
+                <w:rFonts w:cstheme="majorHAnsi"/>
+                <w:sz w:val="22"/>
+                <w:szCs w:val="22"/>
+              </w:rPr>
+            </w:pPr>
+            <w:r>
+              <w:rPr>
+                <w:rFonts w:cstheme="majorHAnsi"/>
+                <w:sz w:val="22"/>
+                <w:szCs w:val="22"/>
+              </w:rPr>
+              <w:fldChar w:fldCharType="begin"/>
+            </w:r>
+            <w:r>
+              <w:rPr>
+                <w:rFonts w:cstheme="majorHAnsi"/>
+                <w:sz w:val="22"/>
+                <w:szCs w:val="22"/>
+              </w:rPr>
               <w:instrText xml:space="preserve"> MERGEFIELD  "#if($!d1.xhT</w:instrText>
             </w:r>
             <w:r>
@@ -1207,7 +1964,7 @@
                 <w:sz w:val="22"/>
                 <w:szCs w:val="22"/>
               </w:rPr>
-              <w:instrText>DanhSachHdr.tenLoKho)$!d1.xhT</w:instrText>
+              <w:instrText>DanhSachHdr.donGiaDk &amp;&amp; $!d1.xhT</w:instrText>
             </w:r>
             <w:r>
               <w:rPr>
@@ -1223,7 +1980,39 @@
                 <w:sz w:val="22"/>
                 <w:szCs w:val="22"/>
               </w:rPr>
-              <w:instrText xml:space="preserve">DanhSachHdr.tenLoKho #else $!d1.xhThDanhSachHdr.tenNganKho #end"  \* MERGEFORMAT </w:instrText>
+              <w:instrText>DanhSachHdr.slDeXuat)$numberTool.format('#,##0',$mathTool.mul($!d1.xhT</w:instrText>
+            </w:r>
+            <w:r>
+              <w:rPr>
+                <w:rFonts w:cstheme="majorHAnsi"/>
+                <w:sz w:val="22"/>
+                <w:szCs w:val="22"/>
+              </w:rPr>
+              <w:instrText>l</w:instrText>
+            </w:r>
+            <w:r>
+              <w:rPr>
+                <w:rFonts w:cstheme="majorHAnsi"/>
+                <w:sz w:val="22"/>
+                <w:szCs w:val="22"/>
+              </w:rPr>
+              <w:instrText>DanhSachHdr.donGiaDk, $!d1.xhT</w:instrText>
+            </w:r>
+            <w:r>
+              <w:rPr>
+                <w:rFonts w:cstheme="majorHAnsi"/>
+                <w:sz w:val="22"/>
+                <w:szCs w:val="22"/>
+              </w:rPr>
+              <w:instrText>l</w:instrText>
+            </w:r>
+            <w:r>
+              <w:rPr>
+                <w:rFonts w:cstheme="majorHAnsi"/>
+                <w:sz w:val="22"/>
+                <w:szCs w:val="22"/>
+              </w:rPr>
+              <w:instrText xml:space="preserve">DanhSachHdr.slDeXuat),$locale)#end"  \* MERGEFORMAT </w:instrText>
             </w:r>
             <w:r>
               <w:rPr>
@@ -1240,7 +2029,7 @@
                 <w:sz w:val="22"/>
                 <w:szCs w:val="22"/>
               </w:rPr>
-              <w:t>«#if($!d1.xhTlDanhSachHdr.tenLoKho)$!d1.x»</w:t>
+              <w:t>«#if($!d1.xhTlDanhSachHdr.donGiaDk &amp;&amp; $!d»</w:t>
             </w:r>
             <w:r>
               <w:rPr>
@@ -1254,7 +2043,7 @@
         </w:tc>
         <w:tc>
           <w:tcPr>
-            <w:tcW w:w="500" w:type="pct"/>
+            <w:tcW w:w="533" w:type="pct"/>
             <w:vAlign w:val="center"/>
           </w:tcPr>
           <w:p>
@@ -1281,7 +2070,15 @@
                 <w:sz w:val="22"/>
                 <w:szCs w:val="22"/>
               </w:rPr>
-              <w:instrText xml:space="preserve"> MERGEFIELD  #if($!d1.xhT</w:instrText>
+              <w:instrText xml:space="preserve"> MERGEFIELD  $!d1</w:instrText>
+            </w:r>
+            <w:r>
+              <w:rPr>
+                <w:rFonts w:cstheme="majorHAnsi"/>
+                <w:sz w:val="22"/>
+                <w:szCs w:val="22"/>
+              </w:rPr>
+              <w:instrText>.xhT</w:instrText>
             </w:r>
             <w:r>
               <w:rPr>
@@ -1297,23 +2094,15 @@
                 <w:sz w:val="22"/>
                 <w:szCs w:val="22"/>
               </w:rPr>
-              <w:instrText>DanhSachHdr.ngayNhapKho)$dateTool.format('dd/MM/yyyy',$dateTool.toDate('yyyy-MM-dd',$!d1.xhT</w:instrText>
-            </w:r>
-            <w:r>
-              <w:rPr>
-                <w:rFonts w:cstheme="majorHAnsi"/>
-                <w:sz w:val="22"/>
-                <w:szCs w:val="22"/>
-              </w:rPr>
-              <w:instrText>l</w:instrText>
-            </w:r>
-            <w:r>
-              <w:rPr>
-                <w:rFonts w:cstheme="majorHAnsi"/>
-                <w:sz w:val="22"/>
-                <w:szCs w:val="22"/>
-              </w:rPr>
-              <w:instrText xml:space="preserve">DanhSachHdr.ngayNhapKho))#end  \* MERGEFORMAT </w:instrText>
+              <w:instrText>DanhSachHdr</w:instrText>
+            </w:r>
+            <w:r>
+              <w:rPr>
+                <w:rFonts w:cstheme="majorHAnsi"/>
+                <w:sz w:val="22"/>
+                <w:szCs w:val="22"/>
+              </w:rPr>
+              <w:instrText xml:space="preserve">.lyDo  \* MERGEFORMAT </w:instrText>
             </w:r>
             <w:r>
               <w:rPr>
@@ -1330,7 +2119,7 @@
                 <w:sz w:val="22"/>
                 <w:szCs w:val="22"/>
               </w:rPr>
-              <w:t>«#if($!d1.xhTlDanhSachHdr.ngayNhapKho)$da»</w:t>
+              <w:t>«$!d1.xhTlDanhSachHdr.lyDo»</w:t>
             </w:r>
             <w:r>
               <w:rPr>
@@ -1344,7 +2133,7 @@
         </w:tc>
         <w:tc>
           <w:tcPr>
-            <w:tcW w:w="488" w:type="pct"/>
+            <w:tcW w:w="345" w:type="pct"/>
             <w:vAlign w:val="center"/>
           </w:tcPr>
           <w:p>
@@ -1371,71 +2160,7 @@
                 <w:sz w:val="22"/>
                 <w:szCs w:val="22"/>
               </w:rPr>
-              <w:instrText xml:space="preserve"> MERGEFIELD  #if($!d1</w:instrText>
-            </w:r>
-            <w:r>
-              <w:rPr>
-                <w:rFonts w:cstheme="majorHAnsi"/>
-                <w:sz w:val="22"/>
-                <w:szCs w:val="22"/>
-              </w:rPr>
-              <w:instrText>.xhT</w:instrText>
-            </w:r>
-            <w:r>
-              <w:rPr>
-                <w:rFonts w:cstheme="majorHAnsi"/>
-                <w:sz w:val="22"/>
-                <w:szCs w:val="22"/>
-              </w:rPr>
-              <w:instrText>l</w:instrText>
-            </w:r>
-            <w:r>
-              <w:rPr>
-                <w:rFonts w:cstheme="majorHAnsi"/>
-                <w:sz w:val="22"/>
-                <w:szCs w:val="22"/>
-              </w:rPr>
-              <w:instrText>DanhSachHdr</w:instrText>
-            </w:r>
-            <w:r>
-              <w:rPr>
-                <w:rFonts w:cstheme="majorHAnsi"/>
-                <w:sz w:val="22"/>
-                <w:szCs w:val="22"/>
-              </w:rPr>
-              <w:instrText>.slHienTai)$numberTool.format('#,##0',$!d1</w:instrText>
-            </w:r>
-            <w:r>
-              <w:rPr>
-                <w:rFonts w:cstheme="majorHAnsi"/>
-                <w:sz w:val="22"/>
-                <w:szCs w:val="22"/>
-              </w:rPr>
-              <w:instrText>.xhT</w:instrText>
-            </w:r>
-            <w:r>
-              <w:rPr>
-                <w:rFonts w:cstheme="majorHAnsi"/>
-                <w:sz w:val="22"/>
-                <w:szCs w:val="22"/>
-              </w:rPr>
-              <w:instrText>l</w:instrText>
-            </w:r>
-            <w:r>
-              <w:rPr>
-                <w:rFonts w:cstheme="majorHAnsi"/>
-                <w:sz w:val="22"/>
-                <w:szCs w:val="22"/>
-              </w:rPr>
-              <w:instrText>DanhSachHdr</w:instrText>
-            </w:r>
-            <w:r>
-              <w:rPr>
-                <w:rFonts w:cstheme="majorHAnsi"/>
-                <w:sz w:val="22"/>
-                <w:szCs w:val="22"/>
-              </w:rPr>
-              <w:instrText xml:space="preserve">.slHienTai,$locale)#end  \* MERGEFORMAT </w:instrText>
+              <w:instrText xml:space="preserve"> MERGEFIELD  $!d1.xhTlDanhSachHdr.ketQua  \* MERGEFORMAT </w:instrText>
             </w:r>
             <w:r>
               <w:rPr>
@@ -1452,611 +2177,7 @@
                 <w:sz w:val="22"/>
                 <w:szCs w:val="22"/>
               </w:rPr>
-              <w:t>«#if($!d1.xhTlDanhSachHdr.slHienTai)$numb»</w:t>
-            </w:r>
-            <w:r>
-              <w:rPr>
-                <w:rFonts w:cstheme="majorHAnsi"/>
-                <w:sz w:val="22"/>
-                <w:szCs w:val="22"/>
-              </w:rPr>
-              <w:fldChar w:fldCharType="end"/>
-            </w:r>
-          </w:p>
-        </w:tc>
-        <w:tc>
-          <w:tcPr>
-            <w:tcW w:w="488" w:type="pct"/>
-            <w:vAlign w:val="center"/>
-          </w:tcPr>
-          <w:p>
-            <w:pPr>
-              <w:spacing w:after="60"/>
-              <w:jc w:val="left"/>
-              <w:rPr>
-                <w:rFonts w:cstheme="majorHAnsi"/>
-                <w:sz w:val="22"/>
-                <w:szCs w:val="22"/>
-              </w:rPr>
-            </w:pPr>
-            <w:r>
-              <w:rPr>
-                <w:rFonts w:cstheme="majorHAnsi"/>
-                <w:sz w:val="22"/>
-                <w:szCs w:val="22"/>
-              </w:rPr>
-              <w:fldChar w:fldCharType="begin"/>
-            </w:r>
-            <w:r>
-              <w:rPr>
-                <w:rFonts w:cstheme="majorHAnsi"/>
-                <w:sz w:val="22"/>
-                <w:szCs w:val="22"/>
-              </w:rPr>
-              <w:instrText xml:space="preserve"> MERGEFIELD  #if($!d1</w:instrText>
-            </w:r>
-            <w:r>
-              <w:rPr>
-                <w:rFonts w:cstheme="majorHAnsi"/>
-                <w:sz w:val="22"/>
-                <w:szCs w:val="22"/>
-              </w:rPr>
-              <w:instrText>.xhT</w:instrText>
-            </w:r>
-            <w:r>
-              <w:rPr>
-                <w:rFonts w:cstheme="majorHAnsi"/>
-                <w:sz w:val="22"/>
-                <w:szCs w:val="22"/>
-              </w:rPr>
-              <w:instrText>l</w:instrText>
-            </w:r>
-            <w:r>
-              <w:rPr>
-                <w:rFonts w:cstheme="majorHAnsi"/>
-                <w:sz w:val="22"/>
-                <w:szCs w:val="22"/>
-              </w:rPr>
-              <w:instrText>DanhSachHdr</w:instrText>
-            </w:r>
-            <w:r>
-              <w:rPr>
-                <w:rFonts w:cstheme="majorHAnsi"/>
-                <w:sz w:val="22"/>
-                <w:szCs w:val="22"/>
-              </w:rPr>
-              <w:instrText>.slDeXuat)$numberTool.format('#,##0',$!d1</w:instrText>
-            </w:r>
-            <w:r>
-              <w:rPr>
-                <w:rFonts w:cstheme="majorHAnsi"/>
-                <w:sz w:val="22"/>
-                <w:szCs w:val="22"/>
-              </w:rPr>
-              <w:instrText>.xhT</w:instrText>
-            </w:r>
-            <w:r>
-              <w:rPr>
-                <w:rFonts w:cstheme="majorHAnsi"/>
-                <w:sz w:val="22"/>
-                <w:szCs w:val="22"/>
-              </w:rPr>
-              <w:instrText>l</w:instrText>
-            </w:r>
-            <w:r>
-              <w:rPr>
-                <w:rFonts w:cstheme="majorHAnsi"/>
-                <w:sz w:val="22"/>
-                <w:szCs w:val="22"/>
-              </w:rPr>
-              <w:instrText>DanhSachHdr</w:instrText>
-            </w:r>
-            <w:r>
-              <w:rPr>
-                <w:rFonts w:cstheme="majorHAnsi"/>
-                <w:sz w:val="22"/>
-                <w:szCs w:val="22"/>
-              </w:rPr>
-              <w:instrText xml:space="preserve">.slDeXuat,$locale)#end  \* MERGEFORMAT </w:instrText>
-            </w:r>
-            <w:r>
-              <w:rPr>
-                <w:rFonts w:cstheme="majorHAnsi"/>
-                <w:sz w:val="22"/>
-                <w:szCs w:val="22"/>
-              </w:rPr>
-              <w:fldChar w:fldCharType="separate"/>
-            </w:r>
-            <w:r>
-              <w:rPr>
-                <w:rFonts w:cstheme="majorHAnsi"/>
-                <w:noProof/>
-                <w:sz w:val="22"/>
-                <w:szCs w:val="22"/>
-              </w:rPr>
-              <w:t>«#if($!d1.xhTlDanhSachHdr.slDeXuat)$numbe»</w:t>
-            </w:r>
-            <w:r>
-              <w:rPr>
-                <w:rFonts w:cstheme="majorHAnsi"/>
-                <w:sz w:val="22"/>
-                <w:szCs w:val="22"/>
-              </w:rPr>
-              <w:fldChar w:fldCharType="end"/>
-            </w:r>
-          </w:p>
-        </w:tc>
-        <w:tc>
-          <w:tcPr>
-            <w:tcW w:w="231" w:type="pct"/>
-            <w:vAlign w:val="center"/>
-          </w:tcPr>
-          <w:p>
-            <w:pPr>
-              <w:spacing w:after="60"/>
-              <w:jc w:val="left"/>
-              <w:rPr>
-                <w:rFonts w:cstheme="majorHAnsi"/>
-                <w:sz w:val="22"/>
-                <w:szCs w:val="22"/>
-              </w:rPr>
-            </w:pPr>
-            <w:r>
-              <w:rPr>
-                <w:rFonts w:cstheme="majorHAnsi"/>
-                <w:sz w:val="22"/>
-                <w:szCs w:val="22"/>
-              </w:rPr>
-              <w:fldChar w:fldCharType="begin"/>
-            </w:r>
-            <w:r>
-              <w:rPr>
-                <w:rFonts w:cstheme="majorHAnsi"/>
-                <w:sz w:val="22"/>
-                <w:szCs w:val="22"/>
-              </w:rPr>
-              <w:instrText xml:space="preserve"> MERGEFIELD  $!d1</w:instrText>
-            </w:r>
-            <w:r>
-              <w:rPr>
-                <w:rFonts w:cstheme="majorHAnsi"/>
-                <w:sz w:val="22"/>
-                <w:szCs w:val="22"/>
-              </w:rPr>
-              <w:instrText>.xhT</w:instrText>
-            </w:r>
-            <w:r>
-              <w:rPr>
-                <w:rFonts w:cstheme="majorHAnsi"/>
-                <w:sz w:val="22"/>
-                <w:szCs w:val="22"/>
-              </w:rPr>
-              <w:instrText>l</w:instrText>
-            </w:r>
-            <w:r>
-              <w:rPr>
-                <w:rFonts w:cstheme="majorHAnsi"/>
-                <w:sz w:val="22"/>
-                <w:szCs w:val="22"/>
-              </w:rPr>
-              <w:instrText>DanhSachHdr</w:instrText>
-            </w:r>
-            <w:r>
-              <w:rPr>
-                <w:rFonts w:cstheme="majorHAnsi"/>
-                <w:sz w:val="22"/>
-                <w:szCs w:val="22"/>
-              </w:rPr>
-              <w:instrText xml:space="preserve">.donViTinh  \* MERGEFORMAT </w:instrText>
-            </w:r>
-            <w:r>
-              <w:rPr>
-                <w:rFonts w:cstheme="majorHAnsi"/>
-                <w:sz w:val="22"/>
-                <w:szCs w:val="22"/>
-              </w:rPr>
-              <w:fldChar w:fldCharType="separate"/>
-            </w:r>
-            <w:r>
-              <w:rPr>
-                <w:rFonts w:cstheme="majorHAnsi"/>
-                <w:noProof/>
-                <w:sz w:val="22"/>
-                <w:szCs w:val="22"/>
-              </w:rPr>
-              <w:t>«$!d1.xhTlDanhSachHdr.donViTinh»</w:t>
-            </w:r>
-            <w:r>
-              <w:rPr>
-                <w:rFonts w:cstheme="majorHAnsi"/>
-                <w:sz w:val="22"/>
-                <w:szCs w:val="22"/>
-              </w:rPr>
-              <w:fldChar w:fldCharType="end"/>
-            </w:r>
-          </w:p>
-        </w:tc>
-        <w:tc>
-          <w:tcPr>
-            <w:tcW w:w="500" w:type="pct"/>
-            <w:vAlign w:val="center"/>
-          </w:tcPr>
-          <w:p>
-            <w:pPr>
-              <w:spacing w:after="60"/>
-              <w:jc w:val="left"/>
-              <w:rPr>
-                <w:rFonts w:cstheme="majorHAnsi"/>
-                <w:sz w:val="22"/>
-                <w:szCs w:val="22"/>
-              </w:rPr>
-            </w:pPr>
-            <w:r>
-              <w:rPr>
-                <w:rFonts w:cstheme="majorHAnsi"/>
-                <w:sz w:val="22"/>
-                <w:szCs w:val="22"/>
-              </w:rPr>
-              <w:fldChar w:fldCharType="begin"/>
-            </w:r>
-            <w:r>
-              <w:rPr>
-                <w:rFonts w:cstheme="majorHAnsi"/>
-                <w:sz w:val="22"/>
-                <w:szCs w:val="22"/>
-              </w:rPr>
-              <w:instrText xml:space="preserve"> MERGEFIELD  #if($!d1</w:instrText>
-            </w:r>
-            <w:r>
-              <w:rPr>
-                <w:rFonts w:cstheme="majorHAnsi"/>
-                <w:sz w:val="22"/>
-                <w:szCs w:val="22"/>
-              </w:rPr>
-              <w:instrText>.xhT</w:instrText>
-            </w:r>
-            <w:r>
-              <w:rPr>
-                <w:rFonts w:cstheme="majorHAnsi"/>
-                <w:sz w:val="22"/>
-                <w:szCs w:val="22"/>
-              </w:rPr>
-              <w:instrText>l</w:instrText>
-            </w:r>
-            <w:r>
-              <w:rPr>
-                <w:rFonts w:cstheme="majorHAnsi"/>
-                <w:sz w:val="22"/>
-                <w:szCs w:val="22"/>
-              </w:rPr>
-              <w:instrText>DanhSachHdr</w:instrText>
-            </w:r>
-            <w:r>
-              <w:rPr>
-                <w:rFonts w:cstheme="majorHAnsi"/>
-                <w:sz w:val="22"/>
-                <w:szCs w:val="22"/>
-              </w:rPr>
-              <w:instrText>.donGiaDk)$numberTool.format('#,##0',$!d1</w:instrText>
-            </w:r>
-            <w:r>
-              <w:rPr>
-                <w:rFonts w:cstheme="majorHAnsi"/>
-                <w:sz w:val="22"/>
-                <w:szCs w:val="22"/>
-              </w:rPr>
-              <w:instrText>.xhT</w:instrText>
-            </w:r>
-            <w:r>
-              <w:rPr>
-                <w:rFonts w:cstheme="majorHAnsi"/>
-                <w:sz w:val="22"/>
-                <w:szCs w:val="22"/>
-              </w:rPr>
-              <w:instrText>l</w:instrText>
-            </w:r>
-            <w:r>
-              <w:rPr>
-                <w:rFonts w:cstheme="majorHAnsi"/>
-                <w:sz w:val="22"/>
-                <w:szCs w:val="22"/>
-              </w:rPr>
-              <w:instrText>DanhSachHdr</w:instrText>
-            </w:r>
-            <w:r>
-              <w:rPr>
-                <w:rFonts w:cstheme="majorHAnsi"/>
-                <w:sz w:val="22"/>
-                <w:szCs w:val="22"/>
-              </w:rPr>
-              <w:instrText xml:space="preserve">.donGiaDk,$locale)#end  \* MERGEFORMAT </w:instrText>
-            </w:r>
-            <w:r>
-              <w:rPr>
-                <w:rFonts w:cstheme="majorHAnsi"/>
-                <w:sz w:val="22"/>
-                <w:szCs w:val="22"/>
-              </w:rPr>
-              <w:fldChar w:fldCharType="separate"/>
-            </w:r>
-            <w:r>
-              <w:rPr>
-                <w:rFonts w:cstheme="majorHAnsi"/>
-                <w:noProof/>
-                <w:sz w:val="22"/>
-                <w:szCs w:val="22"/>
-              </w:rPr>
-              <w:t>«#if($!d1.xhTlDanhSachHdr.donGiaDk)$numbe»</w:t>
-            </w:r>
-            <w:r>
-              <w:rPr>
-                <w:rFonts w:cstheme="majorHAnsi"/>
-                <w:sz w:val="22"/>
-                <w:szCs w:val="22"/>
-              </w:rPr>
-              <w:fldChar w:fldCharType="end"/>
-            </w:r>
-          </w:p>
-        </w:tc>
-        <w:tc>
-          <w:tcPr>
-            <w:tcW w:w="121" w:type="pct"/>
-            <w:vAlign w:val="center"/>
-          </w:tcPr>
-          <w:p>
-            <w:pPr>
-              <w:spacing w:after="60"/>
-              <w:jc w:val="left"/>
-              <w:rPr>
-                <w:rFonts w:cstheme="majorHAnsi"/>
-                <w:sz w:val="22"/>
-                <w:szCs w:val="22"/>
-              </w:rPr>
-            </w:pPr>
-            <w:r>
-              <w:rPr>
-                <w:rFonts w:cstheme="majorHAnsi"/>
-                <w:sz w:val="22"/>
-                <w:szCs w:val="22"/>
-              </w:rPr>
-              <w:fldChar w:fldCharType="begin"/>
-            </w:r>
-            <w:r>
-              <w:rPr>
-                <w:rFonts w:cstheme="majorHAnsi"/>
-                <w:sz w:val="22"/>
-                <w:szCs w:val="22"/>
-              </w:rPr>
-              <w:instrText xml:space="preserve"> MERGEFIELD  "#if($!d1.xhT</w:instrText>
-            </w:r>
-            <w:r>
-              <w:rPr>
-                <w:rFonts w:cstheme="majorHAnsi"/>
-                <w:sz w:val="22"/>
-                <w:szCs w:val="22"/>
-              </w:rPr>
-              <w:instrText>l</w:instrText>
-            </w:r>
-            <w:r>
-              <w:rPr>
-                <w:rFonts w:cstheme="majorHAnsi"/>
-                <w:sz w:val="22"/>
-                <w:szCs w:val="22"/>
-              </w:rPr>
-              <w:instrText>DanhSachHdr.donGiaDk &amp;&amp; $!d1.xhT</w:instrText>
-            </w:r>
-            <w:r>
-              <w:rPr>
-                <w:rFonts w:cstheme="majorHAnsi"/>
-                <w:sz w:val="22"/>
-                <w:szCs w:val="22"/>
-              </w:rPr>
-              <w:instrText>l</w:instrText>
-            </w:r>
-            <w:r>
-              <w:rPr>
-                <w:rFonts w:cstheme="majorHAnsi"/>
-                <w:sz w:val="22"/>
-                <w:szCs w:val="22"/>
-              </w:rPr>
-              <w:instrText>DanhSachHdr.slDeXuat)$numberTool.format('#,##0',$mathTool.mul($!d1.xhT</w:instrText>
-            </w:r>
-            <w:r>
-              <w:rPr>
-                <w:rFonts w:cstheme="majorHAnsi"/>
-                <w:sz w:val="22"/>
-                <w:szCs w:val="22"/>
-              </w:rPr>
-              <w:instrText>l</w:instrText>
-            </w:r>
-            <w:r>
-              <w:rPr>
-                <w:rFonts w:cstheme="majorHAnsi"/>
-                <w:sz w:val="22"/>
-                <w:szCs w:val="22"/>
-              </w:rPr>
-              <w:instrText>DanhSachHdr.donGiaDk, $!d1.xhT</w:instrText>
-            </w:r>
-            <w:r>
-              <w:rPr>
-                <w:rFonts w:cstheme="majorHAnsi"/>
-                <w:sz w:val="22"/>
-                <w:szCs w:val="22"/>
-              </w:rPr>
-              <w:instrText>l</w:instrText>
-            </w:r>
-            <w:r>
-              <w:rPr>
-                <w:rFonts w:cstheme="majorHAnsi"/>
-                <w:sz w:val="22"/>
-                <w:szCs w:val="22"/>
-              </w:rPr>
-              <w:instrText xml:space="preserve">DanhSachHdr.slDeXuat),$locale)#end"  \* MERGEFORMAT </w:instrText>
-            </w:r>
-            <w:r>
-              <w:rPr>
-                <w:rFonts w:cstheme="majorHAnsi"/>
-                <w:sz w:val="22"/>
-                <w:szCs w:val="22"/>
-              </w:rPr>
-              <w:fldChar w:fldCharType="separate"/>
-            </w:r>
-            <w:r>
-              <w:rPr>
-                <w:rFonts w:cstheme="majorHAnsi"/>
-                <w:noProof/>
-                <w:sz w:val="22"/>
-                <w:szCs w:val="22"/>
-              </w:rPr>
-              <w:t>«#if($!d1.xhTlDanhSachHdr.donGiaDk &amp;&amp; $!d»</w:t>
-            </w:r>
-            <w:r>
-              <w:rPr>
-                <w:rFonts w:cstheme="majorHAnsi"/>
-                <w:sz w:val="22"/>
-                <w:szCs w:val="22"/>
-              </w:rPr>
-              <w:fldChar w:fldCharType="end"/>
-            </w:r>
-          </w:p>
-        </w:tc>
-        <w:tc>
-          <w:tcPr>
-            <w:tcW w:w="96" w:type="pct"/>
-            <w:vAlign w:val="center"/>
-          </w:tcPr>
-          <w:p>
-            <w:pPr>
-              <w:spacing w:after="60"/>
-              <w:jc w:val="left"/>
-              <w:rPr>
-                <w:rFonts w:cstheme="majorHAnsi"/>
-                <w:sz w:val="22"/>
-                <w:szCs w:val="22"/>
-              </w:rPr>
-            </w:pPr>
-            <w:r>
-              <w:rPr>
-                <w:rFonts w:cstheme="majorHAnsi"/>
-                <w:sz w:val="22"/>
-                <w:szCs w:val="22"/>
-              </w:rPr>
-              <w:fldChar w:fldCharType="begin"/>
-            </w:r>
-            <w:r>
-              <w:rPr>
-                <w:rFonts w:cstheme="majorHAnsi"/>
-                <w:sz w:val="22"/>
-                <w:szCs w:val="22"/>
-              </w:rPr>
-              <w:instrText xml:space="preserve"> MERGEFIELD  $!d1</w:instrText>
-            </w:r>
-            <w:r>
-              <w:rPr>
-                <w:rFonts w:cstheme="majorHAnsi"/>
-                <w:sz w:val="22"/>
-                <w:szCs w:val="22"/>
-              </w:rPr>
-              <w:instrText>.xhT</w:instrText>
-            </w:r>
-            <w:r>
-              <w:rPr>
-                <w:rFonts w:cstheme="majorHAnsi"/>
-                <w:sz w:val="22"/>
-                <w:szCs w:val="22"/>
-              </w:rPr>
-              <w:instrText>l</w:instrText>
-            </w:r>
-            <w:r>
-              <w:rPr>
-                <w:rFonts w:cstheme="majorHAnsi"/>
-                <w:sz w:val="22"/>
-                <w:szCs w:val="22"/>
-              </w:rPr>
-              <w:instrText>DanhSachHdr</w:instrText>
-            </w:r>
-            <w:r>
-              <w:rPr>
-                <w:rFonts w:cstheme="majorHAnsi"/>
-                <w:sz w:val="22"/>
-                <w:szCs w:val="22"/>
-              </w:rPr>
-              <w:instrText xml:space="preserve">.lyDo  \* MERGEFORMAT </w:instrText>
-            </w:r>
-            <w:r>
-              <w:rPr>
-                <w:rFonts w:cstheme="majorHAnsi"/>
-                <w:sz w:val="22"/>
-                <w:szCs w:val="22"/>
-              </w:rPr>
-              <w:fldChar w:fldCharType="separate"/>
-            </w:r>
-            <w:r>
-              <w:rPr>
-                <w:rFonts w:cstheme="majorHAnsi"/>
-                <w:noProof/>
-                <w:sz w:val="22"/>
-                <w:szCs w:val="22"/>
-              </w:rPr>
-              <w:t>«$!d1.xhTlDanhSachHdr.lyDo»</w:t>
-            </w:r>
-            <w:r>
-              <w:rPr>
-                <w:rFonts w:cstheme="majorHAnsi"/>
-                <w:sz w:val="22"/>
-                <w:szCs w:val="22"/>
-              </w:rPr>
-              <w:fldChar w:fldCharType="end"/>
-            </w:r>
-          </w:p>
-        </w:tc>
-        <w:tc>
-          <w:tcPr>
-            <w:tcW w:w="116" w:type="pct"/>
-            <w:vAlign w:val="center"/>
-          </w:tcPr>
-          <w:p>
-            <w:pPr>
-              <w:spacing w:after="60"/>
-              <w:jc w:val="left"/>
-              <w:rPr>
-                <w:rFonts w:cstheme="majorHAnsi"/>
-                <w:sz w:val="22"/>
-                <w:szCs w:val="22"/>
-              </w:rPr>
-            </w:pPr>
-            <w:r>
-              <w:rPr>
-                <w:rFonts w:cstheme="majorHAnsi"/>
-                <w:sz w:val="22"/>
-                <w:szCs w:val="22"/>
-              </w:rPr>
-              <w:fldChar w:fldCharType="begin"/>
-            </w:r>
-            <w:r>
-              <w:rPr>
-                <w:rFonts w:cstheme="majorHAnsi"/>
-                <w:sz w:val="22"/>
-                <w:szCs w:val="22"/>
-              </w:rPr>
-              <w:instrText xml:space="preserve"> MERGEFIELD  $!d1.xhThDanhSachHdr.ketQua  \* MERGEFORMAT </w:instrText>
-            </w:r>
-            <w:r>
-              <w:rPr>
-                <w:rFonts w:cstheme="majorHAnsi"/>
-                <w:sz w:val="22"/>
-                <w:szCs w:val="22"/>
-              </w:rPr>
-              <w:fldChar w:fldCharType="separate"/>
-            </w:r>
-            <w:r>
-              <w:rPr>
-                <w:rFonts w:cstheme="majorHAnsi"/>
-                <w:noProof/>
-                <w:sz w:val="22"/>
-                <w:szCs w:val="22"/>
-              </w:rPr>
-              <w:t>«$!d1.xhThDanhSachHdr.ketQua»</w:t>
+              <w:t>«$!d1.xhTlDanhSachHdr.ketQua»</w:t>
             </w:r>
             <w:r>
               <w:rPr>
@@ -2086,64 +2207,72 @@
         <w:ind w:left="-630" w:firstLine="90"/>
         <w:rPr>
           <w:rFonts w:cstheme="majorHAnsi"/>
+          <w:sz w:val="22"/>
+          <w:szCs w:val="22"/>
+        </w:rPr>
+      </w:pPr>
+      <w:r>
+        <w:rPr>
+          <w:rFonts w:cstheme="majorHAnsi"/>
+          <w:b/>
+          <w:sz w:val="26"/>
+          <w:szCs w:val="26"/>
+        </w:rPr>
+        <w:t xml:space="preserve">Thời gian đề xuất </w:t>
+      </w:r>
+      <w:r>
+        <w:rPr>
+          <w:rFonts w:cstheme="majorHAnsi"/>
+          <w:b/>
+          <w:sz w:val="26"/>
+          <w:szCs w:val="26"/>
+        </w:rPr>
+        <w:t xml:space="preserve">đề xuất </w:t>
+      </w:r>
+      <w:r>
+        <w:rPr>
+          <w:rFonts w:cstheme="majorHAnsi"/>
+          <w:b/>
+          <w:sz w:val="26"/>
+          <w:szCs w:val="26"/>
+        </w:rPr>
+        <w:t>thanh lý</w:t>
+      </w:r>
+      <w:r>
+        <w:rPr>
+          <w:rFonts w:cstheme="majorHAnsi"/>
+          <w:b/>
+          <w:sz w:val="26"/>
+          <w:szCs w:val="26"/>
+        </w:rPr>
+        <w:t xml:space="preserve"> của Cục</w:t>
+      </w:r>
+      <w:r>
+        <w:rPr>
+          <w:rFonts w:cstheme="majorHAnsi"/>
+          <w:b/>
+          <w:sz w:val="26"/>
+          <w:szCs w:val="26"/>
+        </w:rPr>
+        <w:t>:</w:t>
+      </w:r>
+      <w:r>
+        <w:rPr>
+          <w:rFonts w:cstheme="majorHAnsi"/>
+          <w:sz w:val="20"/>
+          <w:szCs w:val="20"/>
+          <w:shd w:val="clear" w:color="auto" w:fill="FFFFFF"/>
+        </w:rPr>
+        <w:t xml:space="preserve"> </w:t>
+      </w:r>
+      <w:r>
+        <w:rPr>
+          <w:rFonts w:cstheme="majorHAnsi"/>
           <w:sz w:val="26"/>
           <w:szCs w:val="26"/>
           <w:shd w:val="clear" w:color="auto" w:fill="FFFFFF"/>
         </w:rPr>
-      </w:pPr>
-      <w:r>
-        <w:rPr>
-          <w:rFonts w:cstheme="majorHAnsi"/>
-          <w:b/>
-          <w:sz w:val="26"/>
-          <w:szCs w:val="26"/>
-        </w:rPr>
-        <w:t xml:space="preserve">Thời gian đề xuất </w:t>
-      </w:r>
-      <w:r>
-        <w:rPr>
-          <w:rFonts w:cstheme="majorHAnsi"/>
-          <w:b/>
-          <w:sz w:val="26"/>
-          <w:szCs w:val="26"/>
-        </w:rPr>
-        <w:t xml:space="preserve">đề xuất </w:t>
-      </w:r>
-      <w:r>
-        <w:rPr>
-          <w:rFonts w:cstheme="majorHAnsi"/>
-          <w:b/>
-          <w:sz w:val="26"/>
-          <w:szCs w:val="26"/>
-        </w:rPr>
-        <w:t>thanh lý</w:t>
-      </w:r>
-      <w:r>
-        <w:rPr>
-          <w:rFonts w:cstheme="majorHAnsi"/>
-          <w:b/>
-          <w:sz w:val="26"/>
-          <w:szCs w:val="26"/>
-        </w:rPr>
-        <w:t xml:space="preserve"> của Cục</w:t>
-      </w:r>
-      <w:r>
-        <w:rPr>
-          <w:rFonts w:cstheme="majorHAnsi"/>
-          <w:b/>
-          <w:sz w:val="26"/>
-          <w:szCs w:val="26"/>
-        </w:rPr>
-        <w:t>:</w:t>
-      </w:r>
-      <w:r>
-        <w:rPr>
-          <w:rFonts w:cstheme="majorHAnsi"/>
-          <w:sz w:val="20"/>
-          <w:szCs w:val="20"/>
-          <w:shd w:val="clear" w:color="auto" w:fill="FFFFFF"/>
-        </w:rPr>
-        <w:t xml:space="preserve"> </w:t>
+        <w:t xml:space="preserve">Từ </w:t>
       </w:r>
       <w:r>
         <w:rPr>
@@ -2152,7 +2281,7 @@
           <w:szCs w:val="26"/>
           <w:shd w:val="clear" w:color="auto" w:fill="FFFFFF"/>
         </w:rPr>
-        <w:t xml:space="preserve">Từ </w:t>
+        <w:fldChar w:fldCharType="begin"/>
       </w:r>
       <w:r>
         <w:rPr>
@@ -2161,16 +2290,7 @@
           <w:szCs w:val="26"/>
           <w:shd w:val="clear" w:color="auto" w:fill="FFFFFF"/>
         </w:rPr>
-        <w:fldChar w:fldCharType="begin"/>
-      </w:r>
-      <w:r>
-        <w:rPr>
-          <w:rFonts w:cstheme="majorHAnsi"/>
-          <w:sz w:val="26"/>
-          <w:szCs w:val="26"/>
-          <w:shd w:val="clear" w:color="auto" w:fill="FFFFFF"/>
-        </w:rPr>
-        <w:instrText xml:space="preserve"> MERGEFIELD  #if($!data.thoiGianThTu)$dateTool.format('dd/MM/yyyy',$dateTool.toDate('yyyy-MM-dd',$!data.thoiGianThTu))#end  \* MERGEFORMAT </w:instrText>
+        <w:instrText xml:space="preserve"> MERGEFIELD  #if($!data.thoiGianTlTu)$dateTool.format('dd/MM/yyyy',$dateTool.toDate('yyyy-MM-dd',$!data.thoiGianTlTu))#end  \* MERGEFORMAT </w:instrText>
       </w:r>
       <w:r>
         <w:rPr>
@@ -2189,7 +2309,7 @@
           <w:szCs w:val="26"/>
           <w:shd w:val="clear" w:color="auto" w:fill="FFFFFF"/>
         </w:rPr>
-        <w:t>«#if($!data.thoiGianThTu)$dateTool.format»</w:t>
+        <w:t>«#if($!data.thoiGianTlTu)$dateTool.format»</w:t>
       </w:r>
       <w:r>
         <w:rPr>
@@ -2225,7 +2345,7 @@
           <w:szCs w:val="26"/>
           <w:shd w:val="clear" w:color="auto" w:fill="FFFFFF"/>
         </w:rPr>
-        <w:instrText xml:space="preserve"> MERGEFIELD  #if($!data.thoiGianThDen)$dateTool.format('dd/MM/yyyy',$dateTool.toDate('yyyy-MM-dd',$!data.thoiGianThDen))#end  \* MERGEFORMAT </w:instrText>
+        <w:instrText xml:space="preserve"> MERGEFIELD  #if($!data.thoiGianTlDen)$dateTool.format('dd/MM/yyyy',$dateTool.toDate('yyyy-MM-dd',$!data.thoiGianTlDen))#end  \* MERGEFORMAT </w:instrText>
       </w:r>
       <w:r>
         <w:rPr>
@@ -2244,7 +2364,7 @@
           <w:szCs w:val="26"/>
           <w:shd w:val="clear" w:color="auto" w:fill="FFFFFF"/>
         </w:rPr>
-        <w:t>«#if($!data.thoiGianThDen)$dateTool.forma»</w:t>
+        <w:t>«#if($!data.thoiGianTlDen)$dateTool.forma»</w:t>
       </w:r>
       <w:r>
         <w:rPr>
@@ -2254,25 +2374,6 @@
           <w:shd w:val="clear" w:color="auto" w:fill="FFFFFF"/>
         </w:rPr>
         <w:fldChar w:fldCharType="end"/>
-      </w:r>
-    </w:p>
-    <w:p>
-      <w:pPr>
-        <w:spacing w:before="0" w:after="0" w:line="240" w:lineRule="auto"/>
-        <w:jc w:val="left"/>
-        <w:rPr>
-          <w:rFonts w:cstheme="majorHAnsi"/>
-          <w:sz w:val="22"/>
-          <w:szCs w:val="22"/>
-        </w:rPr>
-      </w:pPr>
-      <w:r>
-        <w:rPr>
-          <w:rFonts w:cstheme="majorHAnsi"/>
-          <w:sz w:val="22"/>
-          <w:szCs w:val="22"/>
-        </w:rPr>
-        <w:br w:type="page"/>
       </w:r>
     </w:p>
     <w:p>
@@ -2308,28 +2409,29 @@
       <w:tblPr>
         <w:tblStyle w:val="TableGrid"/>
         <w:tblW w:w="5000" w:type="pct"/>
+        <w:tblLayout w:type="fixed"/>
         <w:tblLook w:val="04A0" w:firstRow="1" w:lastRow="0" w:firstColumn="1" w:lastColumn="0" w:noHBand="0" w:noVBand="1"/>
       </w:tblPr>
       <w:tblGrid>
-        <w:gridCol w:w="751"/>
-        <w:gridCol w:w="893"/>
-        <w:gridCol w:w="2223"/>
-        <w:gridCol w:w="1580"/>
-        <w:gridCol w:w="1450"/>
-        <w:gridCol w:w="1717"/>
-        <w:gridCol w:w="1748"/>
-        <w:gridCol w:w="1727"/>
-        <w:gridCol w:w="1732"/>
-        <w:gridCol w:w="1390"/>
-        <w:gridCol w:w="1744"/>
-        <w:gridCol w:w="1433"/>
-        <w:gridCol w:w="1207"/>
-        <w:gridCol w:w="1275"/>
+        <w:gridCol w:w="715"/>
+        <w:gridCol w:w="2267"/>
+        <w:gridCol w:w="1491"/>
+        <w:gridCol w:w="1491"/>
+        <w:gridCol w:w="1491"/>
+        <w:gridCol w:w="1721"/>
+        <w:gridCol w:w="1262"/>
+        <w:gridCol w:w="1491"/>
+        <w:gridCol w:w="1490"/>
+        <w:gridCol w:w="797"/>
+        <w:gridCol w:w="1528"/>
+        <w:gridCol w:w="1440"/>
+        <w:gridCol w:w="2196"/>
+        <w:gridCol w:w="1490"/>
       </w:tblGrid>
       <w:tr>
         <w:tc>
           <w:tcPr>
-            <w:tcW w:w="165" w:type="pct"/>
+            <w:tcW w:w="171" w:type="pct"/>
             <w:vAlign w:val="center"/>
           </w:tcPr>
           <w:p>
@@ -2356,7 +2458,7 @@
         </w:tc>
         <w:tc>
           <w:tcPr>
-            <w:tcW w:w="277" w:type="pct"/>
+            <w:tcW w:w="543" w:type="pct"/>
             <w:vAlign w:val="center"/>
           </w:tcPr>
           <w:p>
@@ -2383,7 +2485,7 @@
         </w:tc>
         <w:tc>
           <w:tcPr>
-            <w:tcW w:w="528" w:type="pct"/>
+            <w:tcW w:w="357" w:type="pct"/>
             <w:vAlign w:val="center"/>
           </w:tcPr>
           <w:p>
@@ -2406,11 +2508,20 @@
               </w:rPr>
               <w:t>Loại hàng</w:t>
             </w:r>
-          </w:p>
-        </w:tc>
-        <w:tc>
-          <w:tcPr>
-            <w:tcW w:w="371" w:type="pct"/>
+            <w:r>
+              <w:rPr>
+                <w:rFonts w:cstheme="majorHAnsi"/>
+                <w:b/>
+                <w:sz w:val="22"/>
+                <w:szCs w:val="22"/>
+              </w:rPr>
+              <w:t xml:space="preserve"> DTQG</w:t>
+            </w:r>
+          </w:p>
+        </w:tc>
+        <w:tc>
+          <w:tcPr>
+            <w:tcW w:w="357" w:type="pct"/>
             <w:vAlign w:val="center"/>
           </w:tcPr>
           <w:p>
@@ -2433,11 +2544,20 @@
               </w:rPr>
               <w:t>Chủng loại hàng</w:t>
             </w:r>
-          </w:p>
-        </w:tc>
-        <w:tc>
-          <w:tcPr>
-            <w:tcW w:w="339" w:type="pct"/>
+            <w:r>
+              <w:rPr>
+                <w:rFonts w:cstheme="majorHAnsi"/>
+                <w:b/>
+                <w:sz w:val="22"/>
+                <w:szCs w:val="22"/>
+              </w:rPr>
+              <w:t xml:space="preserve"> DTQG</w:t>
+            </w:r>
+          </w:p>
+        </w:tc>
+        <w:tc>
+          <w:tcPr>
+            <w:tcW w:w="357" w:type="pct"/>
             <w:vAlign w:val="center"/>
           </w:tcPr>
           <w:p>
@@ -2464,7 +2584,7 @@
         </w:tc>
         <w:tc>
           <w:tcPr>
-            <w:tcW w:w="400" w:type="pct"/>
+            <w:tcW w:w="412" w:type="pct"/>
             <w:vAlign w:val="center"/>
           </w:tcPr>
           <w:p>
@@ -2491,7 +2611,7 @@
         </w:tc>
         <w:tc>
           <w:tcPr>
-            <w:tcW w:w="412" w:type="pct"/>
+            <w:tcW w:w="302" w:type="pct"/>
             <w:vAlign w:val="center"/>
           </w:tcPr>
           <w:p>
@@ -2518,7 +2638,7 @@
         </w:tc>
         <w:tc>
           <w:tcPr>
-            <w:tcW w:w="401" w:type="pct"/>
+            <w:tcW w:w="357" w:type="pct"/>
             <w:vAlign w:val="center"/>
           </w:tcPr>
           <w:p>
@@ -2548,7 +2668,7 @@
                 <w:sz w:val="22"/>
                 <w:szCs w:val="22"/>
               </w:rPr>
-              <w:t>tiêu hủy</w:t>
+              <w:t>thanh lý</w:t>
             </w:r>
             <w:r>
               <w:rPr>
@@ -2563,7 +2683,8 @@
         </w:tc>
         <w:tc>
           <w:tcPr>
-            <w:tcW w:w="407" w:type="pct"/>
+            <w:tcW w:w="357" w:type="pct"/>
+            <w:vAlign w:val="center"/>
           </w:tcPr>
           <w:p>
             <w:pPr>
@@ -2592,7 +2713,7 @@
                 <w:sz w:val="22"/>
                 <w:szCs w:val="22"/>
               </w:rPr>
-              <w:t>tiêu hủy</w:t>
+              <w:t>thanh lý</w:t>
             </w:r>
             <w:r>
               <w:rPr>
@@ -2607,7 +2728,7 @@
         </w:tc>
         <w:tc>
           <w:tcPr>
-            <w:tcW w:w="324" w:type="pct"/>
+            <w:tcW w:w="191" w:type="pct"/>
             <w:vAlign w:val="center"/>
           </w:tcPr>
           <w:p>
@@ -2634,7 +2755,7 @@
         </w:tc>
         <w:tc>
           <w:tcPr>
-            <w:tcW w:w="414" w:type="pct"/>
+            <w:tcW w:w="366" w:type="pct"/>
             <w:vAlign w:val="center"/>
           </w:tcPr>
           <w:p>
@@ -2664,7 +2785,7 @@
                 <w:sz w:val="22"/>
                 <w:szCs w:val="22"/>
               </w:rPr>
-              <w:t>tiêu hủy</w:t>
+              <w:t>thanh lý</w:t>
             </w:r>
             <w:r>
               <w:rPr>
@@ -2679,7 +2800,7 @@
         </w:tc>
         <w:tc>
           <w:tcPr>
-            <w:tcW w:w="338" w:type="pct"/>
+            <w:tcW w:w="345" w:type="pct"/>
             <w:vAlign w:val="center"/>
           </w:tcPr>
           <w:p>
@@ -2706,7 +2827,7 @@
         </w:tc>
         <w:tc>
           <w:tcPr>
-            <w:tcW w:w="346" w:type="pct"/>
+            <w:tcW w:w="526" w:type="pct"/>
             <w:vAlign w:val="center"/>
           </w:tcPr>
           <w:p>
@@ -2736,13 +2857,13 @@
                 <w:sz w:val="22"/>
                 <w:szCs w:val="22"/>
               </w:rPr>
-              <w:t>tiêu hủy</w:t>
-            </w:r>
-          </w:p>
-        </w:tc>
-        <w:tc>
-          <w:tcPr>
-            <w:tcW w:w="363" w:type="pct"/>
+              <w:t>thanh lý</w:t>
+            </w:r>
+          </w:p>
+        </w:tc>
+        <w:tc>
+          <w:tcPr>
+            <w:tcW w:w="357" w:type="pct"/>
             <w:vAlign w:val="center"/>
           </w:tcPr>
           <w:p>
@@ -2771,24 +2892,26 @@
       <w:tr>
         <w:tc>
           <w:tcPr>
-            <w:tcW w:w="165" w:type="pct"/>
-            <w:vAlign w:val="center"/>
-          </w:tcPr>
-          <w:p>
-            <w:pPr>
-              <w:spacing w:after="60"/>
-              <w:rPr>
-                <w:rFonts w:cstheme="majorHAnsi"/>
-                <w:sz w:val="22"/>
-                <w:szCs w:val="22"/>
-              </w:rPr>
-            </w:pPr>
-            <w:r>
-              <w:rPr>
-                <w:rFonts w:cstheme="majorHAnsi"/>
-                <w:sz w:val="22"/>
-                <w:szCs w:val="22"/>
-              </w:rPr>
+            <w:tcW w:w="171" w:type="pct"/>
+            <w:vAlign w:val="center"/>
+          </w:tcPr>
+          <w:p>
+            <w:pPr>
+              <w:spacing w:after="60"/>
+              <w:jc w:val="center"/>
+              <w:rPr>
+                <w:rFonts w:cstheme="majorHAnsi"/>
+                <w:sz w:val="22"/>
+                <w:szCs w:val="22"/>
+              </w:rPr>
+            </w:pPr>
+            <w:r>
+              <w:rPr>
+                <w:rFonts w:cstheme="majorHAnsi"/>
+                <w:sz w:val="22"/>
+                <w:szCs w:val="22"/>
+              </w:rPr>
+              <w:lastRenderedPageBreak/>
               <w:fldChar w:fldCharType="begin"/>
             </w:r>
             <w:r>
@@ -2828,12 +2951,13 @@
         </w:tc>
         <w:tc>
           <w:tcPr>
-            <w:tcW w:w="277" w:type="pct"/>
-            <w:vAlign w:val="center"/>
-          </w:tcPr>
-          <w:p>
-            <w:pPr>
-              <w:spacing w:after="60"/>
+            <w:tcW w:w="543" w:type="pct"/>
+            <w:vAlign w:val="center"/>
+          </w:tcPr>
+          <w:p>
+            <w:pPr>
+              <w:spacing w:after="60"/>
+              <w:jc w:val="left"/>
               <w:rPr>
                 <w:rFonts w:cstheme="majorHAnsi"/>
                 <w:sz w:val="22"/>
@@ -2926,55 +3050,39 @@
         </w:tc>
         <w:tc>
           <w:tcPr>
-            <w:tcW w:w="528" w:type="pct"/>
-            <w:vAlign w:val="center"/>
-          </w:tcPr>
-          <w:p>
-            <w:pPr>
-              <w:spacing w:after="60"/>
-              <w:rPr>
-                <w:rFonts w:cstheme="majorHAnsi"/>
-                <w:sz w:val="22"/>
-                <w:szCs w:val="22"/>
-              </w:rPr>
-            </w:pPr>
-          </w:p>
-        </w:tc>
-        <w:tc>
-          <w:tcPr>
-            <w:tcW w:w="371" w:type="pct"/>
-            <w:vAlign w:val="center"/>
-          </w:tcPr>
-          <w:p>
-            <w:pPr>
-              <w:spacing w:after="60"/>
-              <w:rPr>
-                <w:rFonts w:cstheme="majorHAnsi"/>
-                <w:sz w:val="22"/>
-                <w:szCs w:val="22"/>
-              </w:rPr>
-            </w:pPr>
-          </w:p>
-        </w:tc>
-        <w:tc>
-          <w:tcPr>
-            <w:tcW w:w="339" w:type="pct"/>
-            <w:vAlign w:val="center"/>
-          </w:tcPr>
-          <w:p>
-            <w:pPr>
-              <w:spacing w:after="60"/>
-              <w:rPr>
-                <w:rFonts w:cstheme="majorHAnsi"/>
-                <w:sz w:val="22"/>
-                <w:szCs w:val="22"/>
-              </w:rPr>
-            </w:pPr>
-          </w:p>
-        </w:tc>
-        <w:tc>
-          <w:tcPr>
-            <w:tcW w:w="400" w:type="pct"/>
+            <w:tcW w:w="357" w:type="pct"/>
+            <w:vAlign w:val="center"/>
+          </w:tcPr>
+          <w:p>
+            <w:pPr>
+              <w:spacing w:after="60"/>
+              <w:rPr>
+                <w:rFonts w:cstheme="majorHAnsi"/>
+                <w:sz w:val="22"/>
+                <w:szCs w:val="22"/>
+              </w:rPr>
+            </w:pPr>
+          </w:p>
+        </w:tc>
+        <w:tc>
+          <w:tcPr>
+            <w:tcW w:w="357" w:type="pct"/>
+            <w:vAlign w:val="center"/>
+          </w:tcPr>
+          <w:p>
+            <w:pPr>
+              <w:spacing w:after="60"/>
+              <w:rPr>
+                <w:rFonts w:cstheme="majorHAnsi"/>
+                <w:sz w:val="22"/>
+                <w:szCs w:val="22"/>
+              </w:rPr>
+            </w:pPr>
+          </w:p>
+        </w:tc>
+        <w:tc>
+          <w:tcPr>
+            <w:tcW w:w="357" w:type="pct"/>
             <w:vAlign w:val="center"/>
           </w:tcPr>
           <w:p>
@@ -3006,102 +3114,118 @@
         </w:tc>
         <w:tc>
           <w:tcPr>
-            <w:tcW w:w="401" w:type="pct"/>
-            <w:vAlign w:val="center"/>
-          </w:tcPr>
-          <w:p>
-            <w:pPr>
-              <w:spacing w:after="60"/>
-              <w:rPr>
-                <w:rFonts w:cstheme="majorHAnsi"/>
-                <w:sz w:val="22"/>
-                <w:szCs w:val="22"/>
-              </w:rPr>
-            </w:pPr>
-          </w:p>
-        </w:tc>
-        <w:tc>
-          <w:tcPr>
-            <w:tcW w:w="407" w:type="pct"/>
-          </w:tcPr>
-          <w:p>
-            <w:pPr>
-              <w:spacing w:after="60"/>
-              <w:rPr>
-                <w:rFonts w:cstheme="majorHAnsi"/>
-                <w:sz w:val="22"/>
-                <w:szCs w:val="22"/>
-              </w:rPr>
-            </w:pPr>
-          </w:p>
-        </w:tc>
-        <w:tc>
-          <w:tcPr>
-            <w:tcW w:w="324" w:type="pct"/>
-            <w:vAlign w:val="center"/>
-          </w:tcPr>
-          <w:p>
-            <w:pPr>
-              <w:spacing w:after="60"/>
-              <w:rPr>
-                <w:rFonts w:cstheme="majorHAnsi"/>
-                <w:sz w:val="22"/>
-                <w:szCs w:val="22"/>
-              </w:rPr>
-            </w:pPr>
-          </w:p>
-        </w:tc>
-        <w:tc>
-          <w:tcPr>
-            <w:tcW w:w="414" w:type="pct"/>
-            <w:vAlign w:val="center"/>
-          </w:tcPr>
-          <w:p>
-            <w:pPr>
-              <w:spacing w:after="60"/>
-              <w:rPr>
-                <w:rFonts w:cstheme="majorHAnsi"/>
-                <w:sz w:val="22"/>
-                <w:szCs w:val="22"/>
-              </w:rPr>
-            </w:pPr>
-          </w:p>
-        </w:tc>
-        <w:tc>
-          <w:tcPr>
-            <w:tcW w:w="338" w:type="pct"/>
-            <w:vAlign w:val="center"/>
-          </w:tcPr>
-          <w:p>
-            <w:pPr>
-              <w:spacing w:after="60"/>
-              <w:rPr>
-                <w:rFonts w:cstheme="majorHAnsi"/>
-                <w:sz w:val="22"/>
-                <w:szCs w:val="22"/>
-              </w:rPr>
-            </w:pPr>
-          </w:p>
-        </w:tc>
-        <w:tc>
-          <w:tcPr>
-            <w:tcW w:w="346" w:type="pct"/>
-            <w:vAlign w:val="center"/>
-          </w:tcPr>
-          <w:p>
-            <w:pPr>
-              <w:spacing w:after="60"/>
-              <w:rPr>
-                <w:rFonts w:cstheme="majorHAnsi"/>
-                <w:sz w:val="22"/>
-                <w:szCs w:val="22"/>
-              </w:rPr>
-            </w:pPr>
-          </w:p>
-        </w:tc>
-        <w:tc>
-          <w:tcPr>
-            <w:tcW w:w="363" w:type="pct"/>
+            <w:tcW w:w="302" w:type="pct"/>
+            <w:vAlign w:val="center"/>
+          </w:tcPr>
+          <w:p>
+            <w:pPr>
+              <w:spacing w:after="60"/>
+              <w:rPr>
+                <w:rFonts w:cstheme="majorHAnsi"/>
+                <w:sz w:val="22"/>
+                <w:szCs w:val="22"/>
+              </w:rPr>
+            </w:pPr>
+          </w:p>
+        </w:tc>
+        <w:tc>
+          <w:tcPr>
+            <w:tcW w:w="357" w:type="pct"/>
+            <w:vAlign w:val="center"/>
+          </w:tcPr>
+          <w:p>
+            <w:pPr>
+              <w:spacing w:after="60"/>
+              <w:rPr>
+                <w:rFonts w:cstheme="majorHAnsi"/>
+                <w:sz w:val="22"/>
+                <w:szCs w:val="22"/>
+              </w:rPr>
+            </w:pPr>
+          </w:p>
+        </w:tc>
+        <w:tc>
+          <w:tcPr>
+            <w:tcW w:w="357" w:type="pct"/>
+          </w:tcPr>
+          <w:p>
+            <w:pPr>
+              <w:spacing w:after="60"/>
+              <w:rPr>
+                <w:rFonts w:cstheme="majorHAnsi"/>
+                <w:sz w:val="22"/>
+                <w:szCs w:val="22"/>
+              </w:rPr>
+            </w:pPr>
+          </w:p>
+        </w:tc>
+        <w:tc>
+          <w:tcPr>
+            <w:tcW w:w="191" w:type="pct"/>
+            <w:vAlign w:val="center"/>
+          </w:tcPr>
+          <w:p>
+            <w:pPr>
+              <w:spacing w:after="60"/>
+              <w:rPr>
+                <w:rFonts w:cstheme="majorHAnsi"/>
+                <w:sz w:val="22"/>
+                <w:szCs w:val="22"/>
+              </w:rPr>
+            </w:pPr>
+          </w:p>
+        </w:tc>
+        <w:tc>
+          <w:tcPr>
+            <w:tcW w:w="366" w:type="pct"/>
+            <w:vAlign w:val="center"/>
+          </w:tcPr>
+          <w:p>
+            <w:pPr>
+              <w:spacing w:after="60"/>
+              <w:rPr>
+                <w:rFonts w:cstheme="majorHAnsi"/>
+                <w:sz w:val="22"/>
+                <w:szCs w:val="22"/>
+              </w:rPr>
+            </w:pPr>
+          </w:p>
+        </w:tc>
+        <w:tc>
+          <w:tcPr>
+            <w:tcW w:w="345" w:type="pct"/>
+            <w:vAlign w:val="center"/>
+          </w:tcPr>
+          <w:p>
+            <w:pPr>
+              <w:spacing w:after="60"/>
+              <w:rPr>
+                <w:rFonts w:cstheme="majorHAnsi"/>
+                <w:sz w:val="22"/>
+                <w:szCs w:val="22"/>
+              </w:rPr>
+            </w:pPr>
+          </w:p>
+        </w:tc>
+        <w:tc>
+          <w:tcPr>
+            <w:tcW w:w="526" w:type="pct"/>
+            <w:vAlign w:val="center"/>
+          </w:tcPr>
+          <w:p>
+            <w:pPr>
+              <w:spacing w:after="60"/>
+              <w:rPr>
+                <w:rFonts w:cstheme="majorHAnsi"/>
+                <w:sz w:val="22"/>
+                <w:szCs w:val="22"/>
+              </w:rPr>
+            </w:pPr>
+          </w:p>
+        </w:tc>
+        <w:tc>
+          <w:tcPr>
+            <w:tcW w:w="357" w:type="pct"/>
             <w:vAlign w:val="center"/>
           </w:tcPr>
           <w:p>
@@ -3119,133 +3243,241 @@
       <w:tr>
         <w:tc>
           <w:tcPr>
-            <w:tcW w:w="165" w:type="pct"/>
-            <w:vAlign w:val="center"/>
-          </w:tcPr>
-          <w:p>
-            <w:pPr>
-              <w:spacing w:after="60"/>
-              <w:rPr>
-                <w:rFonts w:cstheme="majorHAnsi"/>
-                <w:sz w:val="22"/>
-                <w:szCs w:val="22"/>
-              </w:rPr>
-            </w:pPr>
-          </w:p>
-        </w:tc>
-        <w:tc>
-          <w:tcPr>
-            <w:tcW w:w="277" w:type="pct"/>
-            <w:vAlign w:val="center"/>
-          </w:tcPr>
-          <w:p>
-            <w:pPr>
-              <w:spacing w:after="60"/>
-              <w:rPr>
-                <w:rFonts w:cstheme="majorHAnsi"/>
-                <w:sz w:val="22"/>
-                <w:szCs w:val="22"/>
-              </w:rPr>
-            </w:pPr>
-          </w:p>
-        </w:tc>
-        <w:tc>
-          <w:tcPr>
-            <w:tcW w:w="528" w:type="pct"/>
-            <w:vAlign w:val="center"/>
-          </w:tcPr>
-          <w:p>
-            <w:pPr>
-              <w:spacing w:after="60"/>
-              <w:rPr>
-                <w:rFonts w:cstheme="majorHAnsi"/>
-                <w:sz w:val="22"/>
-                <w:szCs w:val="22"/>
-              </w:rPr>
-            </w:pPr>
-            <w:fldSimple w:instr=" MERGEFIELD  &quot;@before-row#foreach($d1 in $!d.child)&quot;  \* MERGEFORMAT ">
-              <w:r>
-                <w:rPr>
-                  <w:noProof/>
-                </w:rPr>
-                <w:t>«@before-row#foreach($d1 in $!d.child)»</w:t>
-              </w:r>
-            </w:fldSimple>
-            <w:r>
+            <w:tcW w:w="171" w:type="pct"/>
+            <w:vAlign w:val="center"/>
+          </w:tcPr>
+          <w:p>
+            <w:pPr>
+              <w:spacing w:after="60"/>
+              <w:rPr>
+                <w:rFonts w:cstheme="majorHAnsi"/>
+                <w:sz w:val="22"/>
+                <w:szCs w:val="22"/>
+              </w:rPr>
+            </w:pPr>
+          </w:p>
+        </w:tc>
+        <w:tc>
+          <w:tcPr>
+            <w:tcW w:w="543" w:type="pct"/>
+            <w:vAlign w:val="center"/>
+          </w:tcPr>
+          <w:p>
+            <w:pPr>
+              <w:spacing w:after="60"/>
+              <w:rPr>
+                <w:rFonts w:cstheme="majorHAnsi"/>
+                <w:sz w:val="22"/>
+                <w:szCs w:val="22"/>
+              </w:rPr>
+            </w:pPr>
+          </w:p>
+        </w:tc>
+        <w:tc>
+          <w:tcPr>
+            <w:tcW w:w="357" w:type="pct"/>
+            <w:vAlign w:val="center"/>
+          </w:tcPr>
+          <w:p>
+            <w:pPr>
+              <w:spacing w:after="60"/>
+              <w:jc w:val="left"/>
+              <w:rPr>
+                <w:rFonts w:cstheme="majorHAnsi"/>
+                <w:sz w:val="22"/>
+                <w:szCs w:val="22"/>
+              </w:rPr>
+            </w:pPr>
+            <w:r>
+              <w:rPr>
+                <w:sz w:val="22"/>
+                <w:szCs w:val="22"/>
+              </w:rPr>
               <w:fldChar w:fldCharType="begin"/>
             </w:r>
             <w:r>
+              <w:rPr>
+                <w:sz w:val="22"/>
+                <w:szCs w:val="22"/>
+              </w:rPr>
+              <w:instrText xml:space="preserve"> MERGEFIELD  "@before-row#foreach($d1 in $!d.child)"  \* MERGEFORMAT </w:instrText>
+            </w:r>
+            <w:r>
+              <w:rPr>
+                <w:sz w:val="22"/>
+                <w:szCs w:val="22"/>
+              </w:rPr>
+              <w:fldChar w:fldCharType="separate"/>
+            </w:r>
+            <w:r>
+              <w:rPr>
+                <w:noProof/>
+                <w:sz w:val="22"/>
+                <w:szCs w:val="22"/>
+              </w:rPr>
+              <w:t>«@before-row#foreach($d1 in $!d.child)»</w:t>
+            </w:r>
+            <w:r>
+              <w:rPr>
+                <w:noProof/>
+                <w:sz w:val="22"/>
+                <w:szCs w:val="22"/>
+              </w:rPr>
+              <w:fldChar w:fldCharType="end"/>
+            </w:r>
+            <w:r>
+              <w:rPr>
+                <w:sz w:val="22"/>
+                <w:szCs w:val="22"/>
+              </w:rPr>
+              <w:fldChar w:fldCharType="begin"/>
+            </w:r>
+            <w:r>
+              <w:rPr>
+                <w:sz w:val="22"/>
+                <w:szCs w:val="22"/>
+              </w:rPr>
               <w:instrText xml:space="preserve"> MERGEFIELD  $!d1.xhT</w:instrText>
             </w:r>
             <w:r>
+              <w:rPr>
+                <w:sz w:val="22"/>
+                <w:szCs w:val="22"/>
+              </w:rPr>
               <w:instrText>l</w:instrText>
             </w:r>
             <w:r>
+              <w:rPr>
+                <w:sz w:val="22"/>
+                <w:szCs w:val="22"/>
+              </w:rPr>
               <w:instrText xml:space="preserve">DanhSachHdr.tenLoaiVthh  \* MERGEFORMAT </w:instrText>
             </w:r>
             <w:r>
+              <w:rPr>
+                <w:sz w:val="22"/>
+                <w:szCs w:val="22"/>
+              </w:rPr>
               <w:fldChar w:fldCharType="separate"/>
             </w:r>
             <w:r>
               <w:rPr>
                 <w:noProof/>
+                <w:sz w:val="22"/>
+                <w:szCs w:val="22"/>
               </w:rPr>
               <w:t>«$!d1.xhTlDanhSachHdr.tenLoaiVthh»</w:t>
             </w:r>
             <w:r>
               <w:rPr>
                 <w:noProof/>
+                <w:sz w:val="22"/>
+                <w:szCs w:val="22"/>
               </w:rPr>
               <w:fldChar w:fldCharType="end"/>
             </w:r>
-            <w:fldSimple w:instr=" MERGEFIELD  &quot;@after-row#end @after-row#end&quot;  \* MERGEFORMAT ">
-              <w:r>
-                <w:rPr>
-                  <w:noProof/>
-                </w:rPr>
-                <w:t>«@after-row#end @after-row#end»</w:t>
-              </w:r>
-            </w:fldSimple>
-          </w:p>
-        </w:tc>
-        <w:tc>
-          <w:tcPr>
-            <w:tcW w:w="371" w:type="pct"/>
-            <w:vAlign w:val="center"/>
-          </w:tcPr>
-          <w:p>
-            <w:pPr>
-              <w:spacing w:after="60"/>
-              <w:rPr>
-                <w:rFonts w:cstheme="majorHAnsi"/>
-                <w:sz w:val="22"/>
-                <w:szCs w:val="22"/>
-              </w:rPr>
-            </w:pPr>
-            <w:r>
+            <w:r>
+              <w:rPr>
+                <w:sz w:val="22"/>
+                <w:szCs w:val="22"/>
+              </w:rPr>
               <w:fldChar w:fldCharType="begin"/>
             </w:r>
             <w:r>
+              <w:rPr>
+                <w:sz w:val="22"/>
+                <w:szCs w:val="22"/>
+              </w:rPr>
+              <w:instrText xml:space="preserve"> MERGEFIELD  "@after-row#end @after-row#end"  \* MERGEFORMAT </w:instrText>
+            </w:r>
+            <w:r>
+              <w:rPr>
+                <w:sz w:val="22"/>
+                <w:szCs w:val="22"/>
+              </w:rPr>
+              <w:fldChar w:fldCharType="separate"/>
+            </w:r>
+            <w:r>
+              <w:rPr>
+                <w:noProof/>
+                <w:sz w:val="22"/>
+                <w:szCs w:val="22"/>
+              </w:rPr>
+              <w:t>«@after-row#end @after-row#end»</w:t>
+            </w:r>
+            <w:r>
+              <w:rPr>
+                <w:noProof/>
+                <w:sz w:val="22"/>
+                <w:szCs w:val="22"/>
+              </w:rPr>
+              <w:fldChar w:fldCharType="end"/>
+            </w:r>
+          </w:p>
+        </w:tc>
+        <w:tc>
+          <w:tcPr>
+            <w:tcW w:w="357" w:type="pct"/>
+            <w:vAlign w:val="center"/>
+          </w:tcPr>
+          <w:p>
+            <w:pPr>
+              <w:spacing w:after="60"/>
+              <w:jc w:val="left"/>
+              <w:rPr>
+                <w:rFonts w:cstheme="majorHAnsi"/>
+                <w:sz w:val="22"/>
+                <w:szCs w:val="22"/>
+              </w:rPr>
+            </w:pPr>
+            <w:r>
+              <w:rPr>
+                <w:sz w:val="22"/>
+                <w:szCs w:val="22"/>
+              </w:rPr>
+              <w:fldChar w:fldCharType="begin"/>
+            </w:r>
+            <w:r>
+              <w:rPr>
+                <w:sz w:val="22"/>
+                <w:szCs w:val="22"/>
+              </w:rPr>
               <w:instrText xml:space="preserve"> MERGEFIELD  $!d1.xhT</w:instrText>
             </w:r>
             <w:r>
+              <w:rPr>
+                <w:sz w:val="22"/>
+                <w:szCs w:val="22"/>
+              </w:rPr>
               <w:instrText>l</w:instrText>
             </w:r>
             <w:r>
+              <w:rPr>
+                <w:sz w:val="22"/>
+                <w:szCs w:val="22"/>
+              </w:rPr>
               <w:instrText xml:space="preserve">DanhSachHdr.tenCloaiVthh  \* MERGEFORMAT </w:instrText>
             </w:r>
             <w:r>
+              <w:rPr>
+                <w:sz w:val="22"/>
+                <w:szCs w:val="22"/>
+              </w:rPr>
               <w:fldChar w:fldCharType="separate"/>
             </w:r>
             <w:r>
               <w:rPr>
                 <w:noProof/>
+                <w:sz w:val="22"/>
+                <w:szCs w:val="22"/>
               </w:rPr>
               <w:t>«$!d1.xhTlDanhSachHdr.tenCloaiVthh»</w:t>
             </w:r>
             <w:r>
               <w:rPr>
                 <w:noProof/>
+                <w:sz w:val="22"/>
+                <w:szCs w:val="22"/>
               </w:rPr>
               <w:fldChar w:fldCharType="end"/>
             </w:r>
@@ -3253,12 +3485,13 @@
         </w:tc>
         <w:tc>
           <w:tcPr>
-            <w:tcW w:w="339" w:type="pct"/>
-            <w:vAlign w:val="center"/>
-          </w:tcPr>
-          <w:p>
-            <w:pPr>
-              <w:spacing w:after="60"/>
+            <w:tcW w:w="357" w:type="pct"/>
+            <w:vAlign w:val="center"/>
+          </w:tcPr>
+          <w:p>
+            <w:pPr>
+              <w:spacing w:after="60"/>
+              <w:jc w:val="left"/>
               <w:rPr>
                 <w:rFonts w:cstheme="majorHAnsi"/>
                 <w:sz w:val="22"/>
@@ -3326,12 +3559,13 @@
         </w:tc>
         <w:tc>
           <w:tcPr>
-            <w:tcW w:w="400" w:type="pct"/>
-            <w:vAlign w:val="center"/>
-          </w:tcPr>
-          <w:p>
-            <w:pPr>
-              <w:spacing w:after="60"/>
+            <w:tcW w:w="412" w:type="pct"/>
+            <w:vAlign w:val="center"/>
+          </w:tcPr>
+          <w:p>
+            <w:pPr>
+              <w:spacing w:after="60"/>
+              <w:jc w:val="left"/>
               <w:rPr>
                 <w:rFonts w:cstheme="majorHAnsi"/>
                 <w:sz w:val="22"/>
@@ -3352,7 +3586,65 @@
                 <w:sz w:val="22"/>
                 <w:szCs w:val="22"/>
               </w:rPr>
-              <w:instrText xml:space="preserve"> MERGEFIELD  "#if($!d1.xhThDanhSachHdr.tenLoKho)$!d1.xhT</w:instrText>
+              <w:instrText xml:space="preserve"> MERGEFIELD  "#if($!d1.xhTlDanhSachHdr.tenLoKho)$!d1.xhTlDanhSachHdr.tenNhaKho $!d1.xhTlDanhSachHdr.tenNganKho $!d1.xhTlDanhSachHdr.tenLoKho #else $!d1.xhTlDanhSachHdr.tenNhaKho $!d1.xhTlDanhSachHdr.tenNganKho #end"  \* MERGEFORMAT </w:instrText>
+            </w:r>
+            <w:r>
+              <w:rPr>
+                <w:rFonts w:cstheme="majorHAnsi"/>
+                <w:sz w:val="22"/>
+                <w:szCs w:val="22"/>
+              </w:rPr>
+              <w:fldChar w:fldCharType="separate"/>
+            </w:r>
+            <w:r>
+              <w:rPr>
+                <w:rFonts w:cstheme="majorHAnsi"/>
+                <w:noProof/>
+                <w:sz w:val="22"/>
+                <w:szCs w:val="22"/>
+              </w:rPr>
+              <w:t>«#if($!d1.xhTlDanhSachHdr.tenLoKho)$!d1.x»</w:t>
+            </w:r>
+            <w:r>
+              <w:rPr>
+                <w:rFonts w:cstheme="majorHAnsi"/>
+                <w:sz w:val="22"/>
+                <w:szCs w:val="22"/>
+              </w:rPr>
+              <w:fldChar w:fldCharType="end"/>
+            </w:r>
+          </w:p>
+        </w:tc>
+        <w:tc>
+          <w:tcPr>
+            <w:tcW w:w="302" w:type="pct"/>
+            <w:vAlign w:val="center"/>
+          </w:tcPr>
+          <w:p>
+            <w:pPr>
+              <w:spacing w:after="60"/>
+              <w:jc w:val="left"/>
+              <w:rPr>
+                <w:rFonts w:cstheme="majorHAnsi"/>
+                <w:sz w:val="22"/>
+                <w:szCs w:val="22"/>
+              </w:rPr>
+            </w:pPr>
+            <w:r>
+              <w:rPr>
+                <w:rFonts w:cstheme="majorHAnsi"/>
+                <w:sz w:val="22"/>
+                <w:szCs w:val="22"/>
+              </w:rPr>
+              <w:fldChar w:fldCharType="begin"/>
+            </w:r>
+            <w:r>
+              <w:rPr>
+                <w:rFonts w:cstheme="majorHAnsi"/>
+                <w:sz w:val="22"/>
+                <w:szCs w:val="22"/>
+              </w:rPr>
+              <w:instrText xml:space="preserve"> MERGEFIELD  #if($!d1.xhT</w:instrText>
             </w:r>
             <w:r>
               <w:rPr>
@@ -3368,7 +3660,7 @@
                 <w:sz w:val="22"/>
                 <w:szCs w:val="22"/>
               </w:rPr>
-              <w:instrText>DanhSachHdr.tenLoKho #else $!d1.xhT</w:instrText>
+              <w:instrText>DanhSachHdr.ngayNhapKho)$dateTool.format('dd/MM/yyyy',$dateTool.toDate('yyyy-MM-dd',$!d1.xhT</w:instrText>
             </w:r>
             <w:r>
               <w:rPr>
@@ -3384,7 +3676,7 @@
                 <w:sz w:val="22"/>
                 <w:szCs w:val="22"/>
               </w:rPr>
-              <w:instrText xml:space="preserve">DanhSachHdr.tenNganKho #end"  \* MERGEFORMAT </w:instrText>
+              <w:instrText xml:space="preserve">DanhSachHdr.ngayNhapKho))#end  \* MERGEFORMAT </w:instrText>
             </w:r>
             <w:r>
               <w:rPr>
@@ -3401,7 +3693,7 @@
                 <w:sz w:val="22"/>
                 <w:szCs w:val="22"/>
               </w:rPr>
-              <w:t>«#if($!d1.xhThDanhSachHdr.tenLoKho)$!d1.x»</w:t>
+              <w:t>«#if($!d1.xhTlDanhSachHdr.ngayNhapKho)$da»</w:t>
             </w:r>
             <w:r>
               <w:rPr>
@@ -3415,13 +3707,13 @@
         </w:tc>
         <w:tc>
           <w:tcPr>
-            <w:tcW w:w="412" w:type="pct"/>
-            <w:vAlign w:val="center"/>
-          </w:tcPr>
-          <w:p>
-            <w:pPr>
-              <w:spacing w:after="60"/>
-              <w:jc w:val="center"/>
+            <w:tcW w:w="357" w:type="pct"/>
+            <w:vAlign w:val="center"/>
+          </w:tcPr>
+          <w:p>
+            <w:pPr>
+              <w:spacing w:after="60"/>
+              <w:jc w:val="right"/>
               <w:rPr>
                 <w:rFonts w:cstheme="majorHAnsi"/>
                 <w:sz w:val="22"/>
@@ -3458,7 +3750,7 @@
                 <w:sz w:val="22"/>
                 <w:szCs w:val="22"/>
               </w:rPr>
-              <w:instrText>DanhSachHdr.ngayNhapKho)$dateTool.format('dd/MM/yyyy',$dateTool.toDate('yyyy-MM-dd',$!d1.xhT</w:instrText>
+              <w:instrText>DanhSachHdr.slDeXuat)$numberTool.format('#,##0',$!d1.xhT</w:instrText>
             </w:r>
             <w:r>
               <w:rPr>
@@ -3474,7 +3766,7 @@
                 <w:sz w:val="22"/>
                 <w:szCs w:val="22"/>
               </w:rPr>
-              <w:instrText xml:space="preserve">DanhSachHdr.ngayNhapKho))#end  \* MERGEFORMAT </w:instrText>
+              <w:instrText xml:space="preserve">DanhSachHdr.slDeXuat,$locale)#end  \* MERGEFORMAT </w:instrText>
             </w:r>
             <w:r>
               <w:rPr>
@@ -3491,7 +3783,7 @@
                 <w:sz w:val="22"/>
                 <w:szCs w:val="22"/>
               </w:rPr>
-              <w:t>«#if($!d1.xhTlDanhSachHdr.ngayNhapKho)$da»</w:t>
+              <w:t>«#if($!d1.xhTlDanhSachHdr.slDeXuat)$numbe»</w:t>
             </w:r>
             <w:r>
               <w:rPr>
@@ -3505,7 +3797,7 @@
         </w:tc>
         <w:tc>
           <w:tcPr>
-            <w:tcW w:w="401" w:type="pct"/>
+            <w:tcW w:w="357" w:type="pct"/>
             <w:vAlign w:val="center"/>
           </w:tcPr>
           <w:p>
@@ -3548,7 +3840,7 @@
                 <w:sz w:val="22"/>
                 <w:szCs w:val="22"/>
               </w:rPr>
-              <w:instrText>DanhSachHdr.slDeXuat)$numberTool.format('#,##0',$!d1.xhT</w:instrText>
+              <w:instrText>DanhSachHdr.slDaDuyet)$numberTool.format('#,##0',$!d1.xhT</w:instrText>
             </w:r>
             <w:r>
               <w:rPr>
@@ -3564,7 +3856,7 @@
                 <w:sz w:val="22"/>
                 <w:szCs w:val="22"/>
               </w:rPr>
-              <w:instrText xml:space="preserve">DanhSachHdr.slDeXuat,$locale)#end  \* MERGEFORMAT </w:instrText>
+              <w:instrText xml:space="preserve">DanhSachHdr.slDaDuyet,$locale)#end  \* MERGEFORMAT </w:instrText>
             </w:r>
             <w:r>
               <w:rPr>
@@ -3581,7 +3873,7 @@
                 <w:sz w:val="22"/>
                 <w:szCs w:val="22"/>
               </w:rPr>
-              <w:t>«#if($!d1.xhTlDanhSachHdr.slDeXuat)$numbe»</w:t>
+              <w:t>«#if($!d1.xhTlDanhSachHdr.slDaDuyet)$numb»</w:t>
             </w:r>
             <w:r>
               <w:rPr>
@@ -3595,7 +3887,81 @@
         </w:tc>
         <w:tc>
           <w:tcPr>
-            <w:tcW w:w="407" w:type="pct"/>
+            <w:tcW w:w="191" w:type="pct"/>
+            <w:vAlign w:val="center"/>
+          </w:tcPr>
+          <w:p>
+            <w:pPr>
+              <w:spacing w:after="60"/>
+              <w:jc w:val="left"/>
+              <w:rPr>
+                <w:rFonts w:cstheme="majorHAnsi"/>
+                <w:sz w:val="22"/>
+                <w:szCs w:val="22"/>
+              </w:rPr>
+            </w:pPr>
+            <w:r>
+              <w:rPr>
+                <w:rFonts w:cstheme="majorHAnsi"/>
+                <w:sz w:val="22"/>
+                <w:szCs w:val="22"/>
+              </w:rPr>
+              <w:fldChar w:fldCharType="begin"/>
+            </w:r>
+            <w:r>
+              <w:rPr>
+                <w:rFonts w:cstheme="majorHAnsi"/>
+                <w:sz w:val="22"/>
+                <w:szCs w:val="22"/>
+              </w:rPr>
+              <w:instrText xml:space="preserve"> MERGEFIELD  $!d1.xhT</w:instrText>
+            </w:r>
+            <w:r>
+              <w:rPr>
+                <w:rFonts w:cstheme="majorHAnsi"/>
+                <w:sz w:val="22"/>
+                <w:szCs w:val="22"/>
+              </w:rPr>
+              <w:instrText>l</w:instrText>
+            </w:r>
+            <w:r>
+              <w:rPr>
+                <w:rFonts w:cstheme="majorHAnsi"/>
+                <w:sz w:val="22"/>
+                <w:szCs w:val="22"/>
+              </w:rPr>
+              <w:instrText xml:space="preserve">DanhSachHdr.donViTinh  \* MERGEFORMAT </w:instrText>
+            </w:r>
+            <w:r>
+              <w:rPr>
+                <w:rFonts w:cstheme="majorHAnsi"/>
+                <w:sz w:val="22"/>
+                <w:szCs w:val="22"/>
+              </w:rPr>
+              <w:fldChar w:fldCharType="separate"/>
+            </w:r>
+            <w:r>
+              <w:rPr>
+                <w:rFonts w:cstheme="majorHAnsi"/>
+                <w:noProof/>
+                <w:sz w:val="22"/>
+                <w:szCs w:val="22"/>
+              </w:rPr>
+              <w:t>«$!d1.xhTlDanhSachHdr.donViTinh»</w:t>
+            </w:r>
+            <w:r>
+              <w:rPr>
+                <w:rFonts w:cstheme="majorHAnsi"/>
+                <w:sz w:val="22"/>
+                <w:szCs w:val="22"/>
+              </w:rPr>
+              <w:fldChar w:fldCharType="end"/>
+            </w:r>
+          </w:p>
+        </w:tc>
+        <w:tc>
+          <w:tcPr>
+            <w:tcW w:w="366" w:type="pct"/>
             <w:vAlign w:val="center"/>
           </w:tcPr>
           <w:p>
@@ -3638,7 +4004,7 @@
                 <w:sz w:val="22"/>
                 <w:szCs w:val="22"/>
               </w:rPr>
-              <w:instrText>DanhSachHdr.slDaDuyet)$numberTool.format('#,##0',$!d1.xhT</w:instrText>
+              <w:instrText>DanhSachHdr.donGiaPd)$numberTool.format('#,##0',$!d1.xhT</w:instrText>
             </w:r>
             <w:r>
               <w:rPr>
@@ -3654,7 +4020,7 @@
                 <w:sz w:val="22"/>
                 <w:szCs w:val="22"/>
               </w:rPr>
-              <w:instrText xml:space="preserve">DanhSachHdr.slDaDuyet,$locale)#end  \* MERGEFORMAT </w:instrText>
+              <w:instrText xml:space="preserve">DanhSachHdr.donGiaPd,$locale)#end  \* MERGEFORMAT </w:instrText>
             </w:r>
             <w:r>
               <w:rPr>
@@ -3671,7 +4037,7 @@
                 <w:sz w:val="22"/>
                 <w:szCs w:val="22"/>
               </w:rPr>
-              <w:t>«#if($!d1.xhTlDanhSachHdr.slDaDuyet)$numb»</w:t>
+              <w:t>«#if($!d1.xhTlDanhSachHdr.donGiaPd)$numbe»</w:t>
             </w:r>
             <w:r>
               <w:rPr>
@@ -3685,12 +4051,13 @@
         </w:tc>
         <w:tc>
           <w:tcPr>
-            <w:tcW w:w="324" w:type="pct"/>
-            <w:vAlign w:val="center"/>
-          </w:tcPr>
-          <w:p>
-            <w:pPr>
-              <w:spacing w:after="60"/>
+            <w:tcW w:w="345" w:type="pct"/>
+            <w:vAlign w:val="center"/>
+          </w:tcPr>
+          <w:p>
+            <w:pPr>
+              <w:spacing w:after="60"/>
+              <w:jc w:val="right"/>
               <w:rPr>
                 <w:rFonts w:cstheme="majorHAnsi"/>
                 <w:sz w:val="22"/>
@@ -3711,15 +4078,7 @@
                 <w:sz w:val="22"/>
                 <w:szCs w:val="22"/>
               </w:rPr>
-              <w:instrText xml:space="preserve"> MERGEFIELD  $!d1</w:instrText>
-            </w:r>
-            <w:r>
-              <w:rPr>
-                <w:rFonts w:cstheme="majorHAnsi"/>
-                <w:sz w:val="22"/>
-                <w:szCs w:val="22"/>
-              </w:rPr>
-              <w:instrText>.xhT</w:instrText>
+              <w:instrText xml:space="preserve"> MERGEFIELD  "#if($!d1.xhT</w:instrText>
             </w:r>
             <w:r>
               <w:rPr>
@@ -3735,15 +4094,55 @@
                 <w:sz w:val="22"/>
                 <w:szCs w:val="22"/>
               </w:rPr>
-              <w:instrText>DanhSachHdr</w:instrText>
-            </w:r>
-            <w:r>
-              <w:rPr>
-                <w:rFonts w:cstheme="majorHAnsi"/>
-                <w:sz w:val="22"/>
-                <w:szCs w:val="22"/>
-              </w:rPr>
-              <w:instrText xml:space="preserve">.donViTinh  \* MERGEFORMAT </w:instrText>
+              <w:instrText>DanhSachHdr.donGiaPd &amp;&amp; $!d1.xhT</w:instrText>
+            </w:r>
+            <w:r>
+              <w:rPr>
+                <w:rFonts w:cstheme="majorHAnsi"/>
+                <w:sz w:val="22"/>
+                <w:szCs w:val="22"/>
+              </w:rPr>
+              <w:instrText>l</w:instrText>
+            </w:r>
+            <w:r>
+              <w:rPr>
+                <w:rFonts w:cstheme="majorHAnsi"/>
+                <w:sz w:val="22"/>
+                <w:szCs w:val="22"/>
+              </w:rPr>
+              <w:instrText>DanhSachHdr.slDaDuyet)$numberTool.format('#,##0',$mathTool.mul($!d1.xhT</w:instrText>
+            </w:r>
+            <w:r>
+              <w:rPr>
+                <w:rFonts w:cstheme="majorHAnsi"/>
+                <w:sz w:val="22"/>
+                <w:szCs w:val="22"/>
+              </w:rPr>
+              <w:instrText>l</w:instrText>
+            </w:r>
+            <w:r>
+              <w:rPr>
+                <w:rFonts w:cstheme="majorHAnsi"/>
+                <w:sz w:val="22"/>
+                <w:szCs w:val="22"/>
+              </w:rPr>
+              <w:instrText>DanhSachHdr.donGiaPd, $!d1.xhT</w:instrText>
+            </w:r>
+            <w:r>
+              <w:rPr>
+                <w:rFonts w:cstheme="majorHAnsi"/>
+                <w:sz w:val="22"/>
+                <w:szCs w:val="22"/>
+              </w:rPr>
+              <w:instrText>l</w:instrText>
+            </w:r>
+            <w:r>
+              <w:rPr>
+                <w:rFonts w:cstheme="majorHAnsi"/>
+                <w:sz w:val="22"/>
+                <w:szCs w:val="22"/>
+              </w:rPr>
+              <w:instrText xml:space="preserve">DanhSachHdr.slDaDuyet),$locale)#end"  \* MERGEFORMAT </w:instrText>
             </w:r>
             <w:r>
               <w:rPr>
@@ -3760,7 +4159,7 @@
                 <w:sz w:val="22"/>
                 <w:szCs w:val="22"/>
               </w:rPr>
-              <w:t>«$!d1.xhTlDanhSachHdr.donViTinh»</w:t>
+              <w:t>«#if($!d1.xhTlDanhSachHdr.donGiaPd &amp;&amp; $!d»</w:t>
             </w:r>
             <w:r>
               <w:rPr>
@@ -3774,13 +4173,13 @@
         </w:tc>
         <w:tc>
           <w:tcPr>
-            <w:tcW w:w="414" w:type="pct"/>
-            <w:vAlign w:val="center"/>
-          </w:tcPr>
-          <w:p>
-            <w:pPr>
-              <w:spacing w:after="60"/>
-              <w:jc w:val="right"/>
+            <w:tcW w:w="526" w:type="pct"/>
+            <w:vAlign w:val="center"/>
+          </w:tcPr>
+          <w:p>
+            <w:pPr>
+              <w:spacing w:after="60"/>
+              <w:jc w:val="left"/>
               <w:rPr>
                 <w:rFonts w:cstheme="majorHAnsi"/>
                 <w:sz w:val="22"/>
@@ -3801,7 +4200,7 @@
                 <w:sz w:val="22"/>
                 <w:szCs w:val="22"/>
               </w:rPr>
-              <w:instrText xml:space="preserve"> MERGEFIELD  #if($!d1.xhT</w:instrText>
+              <w:instrText xml:space="preserve"> MERGEFIELD  $!d1.xhT</w:instrText>
             </w:r>
             <w:r>
               <w:rPr>
@@ -3817,7 +4216,65 @@
                 <w:sz w:val="22"/>
                 <w:szCs w:val="22"/>
               </w:rPr>
-              <w:instrText>DanhSachHdr.donGiaPd)$numberTool.format('#,##0',$!d1.xhT</w:instrText>
+              <w:instrText xml:space="preserve">DanhSachHdr.lyDo  \* MERGEFORMAT </w:instrText>
+            </w:r>
+            <w:r>
+              <w:rPr>
+                <w:rFonts w:cstheme="majorHAnsi"/>
+                <w:sz w:val="22"/>
+                <w:szCs w:val="22"/>
+              </w:rPr>
+              <w:fldChar w:fldCharType="separate"/>
+            </w:r>
+            <w:r>
+              <w:rPr>
+                <w:rFonts w:cstheme="majorHAnsi"/>
+                <w:noProof/>
+                <w:sz w:val="22"/>
+                <w:szCs w:val="22"/>
+              </w:rPr>
+              <w:t>«$!d1.xhTlDanhSachHdr.lyDo»</w:t>
+            </w:r>
+            <w:r>
+              <w:rPr>
+                <w:rFonts w:cstheme="majorHAnsi"/>
+                <w:sz w:val="22"/>
+                <w:szCs w:val="22"/>
+              </w:rPr>
+              <w:fldChar w:fldCharType="end"/>
+            </w:r>
+          </w:p>
+        </w:tc>
+        <w:tc>
+          <w:tcPr>
+            <w:tcW w:w="357" w:type="pct"/>
+            <w:vAlign w:val="center"/>
+          </w:tcPr>
+          <w:p>
+            <w:pPr>
+              <w:spacing w:after="60"/>
+              <w:jc w:val="left"/>
+              <w:rPr>
+                <w:rFonts w:cstheme="majorHAnsi"/>
+                <w:sz w:val="22"/>
+                <w:szCs w:val="22"/>
+              </w:rPr>
+            </w:pPr>
+            <w:r>
+              <w:rPr>
+                <w:rFonts w:cstheme="majorHAnsi"/>
+                <w:sz w:val="22"/>
+                <w:szCs w:val="22"/>
+              </w:rPr>
+              <w:fldChar w:fldCharType="begin"/>
+            </w:r>
+            <w:r>
+              <w:rPr>
+                <w:rFonts w:cstheme="majorHAnsi"/>
+                <w:sz w:val="22"/>
+                <w:szCs w:val="22"/>
+              </w:rPr>
+              <w:instrText xml:space="preserve"> MERGEFIELD  $!d1.xhT</w:instrText>
             </w:r>
             <w:r>
               <w:rPr>
@@ -3833,307 +4290,7 @@
                 <w:sz w:val="22"/>
                 <w:szCs w:val="22"/>
               </w:rPr>
-              <w:instrText xml:space="preserve">DanhSachHdr.donGiaPd,$locale)#end  \* MERGEFORMAT </w:instrText>
-            </w:r>
-            <w:r>
-              <w:rPr>
-                <w:rFonts w:cstheme="majorHAnsi"/>
-                <w:sz w:val="22"/>
-                <w:szCs w:val="22"/>
-              </w:rPr>
-              <w:fldChar w:fldCharType="separate"/>
-            </w:r>
-            <w:r>
-              <w:rPr>
-                <w:rFonts w:cstheme="majorHAnsi"/>
-                <w:noProof/>
-                <w:sz w:val="22"/>
-                <w:szCs w:val="22"/>
-              </w:rPr>
-              <w:t>«#if($!d1.xhTlDanhSachHdr.donGiaPd)$numbe»</w:t>
-            </w:r>
-            <w:r>
-              <w:rPr>
-                <w:rFonts w:cstheme="majorHAnsi"/>
-                <w:sz w:val="22"/>
-                <w:szCs w:val="22"/>
-              </w:rPr>
-              <w:fldChar w:fldCharType="end"/>
-            </w:r>
-          </w:p>
-        </w:tc>
-        <w:tc>
-          <w:tcPr>
-            <w:tcW w:w="338" w:type="pct"/>
-            <w:vAlign w:val="center"/>
-          </w:tcPr>
-          <w:p>
-            <w:pPr>
-              <w:spacing w:after="60"/>
-              <w:jc w:val="right"/>
-              <w:rPr>
-                <w:rFonts w:cstheme="majorHAnsi"/>
-                <w:sz w:val="22"/>
-                <w:szCs w:val="22"/>
-              </w:rPr>
-            </w:pPr>
-            <w:r>
-              <w:rPr>
-                <w:rFonts w:cstheme="majorHAnsi"/>
-                <w:sz w:val="22"/>
-                <w:szCs w:val="22"/>
-              </w:rPr>
-              <w:fldChar w:fldCharType="begin"/>
-            </w:r>
-            <w:r>
-              <w:rPr>
-                <w:rFonts w:cstheme="majorHAnsi"/>
-                <w:sz w:val="22"/>
-                <w:szCs w:val="22"/>
-              </w:rPr>
-              <w:instrText xml:space="preserve"> MERGEFIELD  "#if($!d1.xhT</w:instrText>
-            </w:r>
-            <w:r>
-              <w:rPr>
-                <w:rFonts w:cstheme="majorHAnsi"/>
-                <w:sz w:val="22"/>
-                <w:szCs w:val="22"/>
-              </w:rPr>
-              <w:instrText>l</w:instrText>
-            </w:r>
-            <w:r>
-              <w:rPr>
-                <w:rFonts w:cstheme="majorHAnsi"/>
-                <w:sz w:val="22"/>
-                <w:szCs w:val="22"/>
-              </w:rPr>
-              <w:instrText>DanhSachHdr.donGiaPd &amp;&amp; $!d1.xhT</w:instrText>
-            </w:r>
-            <w:r>
-              <w:rPr>
-                <w:rFonts w:cstheme="majorHAnsi"/>
-                <w:sz w:val="22"/>
-                <w:szCs w:val="22"/>
-              </w:rPr>
-              <w:instrText>l</w:instrText>
-            </w:r>
-            <w:r>
-              <w:rPr>
-                <w:rFonts w:cstheme="majorHAnsi"/>
-                <w:sz w:val="22"/>
-                <w:szCs w:val="22"/>
-              </w:rPr>
-              <w:instrText>DanhSachHdr.slDaDuyet)$numberTool.format('#,##0',$mathTool.mul($!d1.xhT</w:instrText>
-            </w:r>
-            <w:r>
-              <w:rPr>
-                <w:rFonts w:cstheme="majorHAnsi"/>
-                <w:sz w:val="22"/>
-                <w:szCs w:val="22"/>
-              </w:rPr>
-              <w:instrText>l</w:instrText>
-            </w:r>
-            <w:r>
-              <w:rPr>
-                <w:rFonts w:cstheme="majorHAnsi"/>
-                <w:sz w:val="22"/>
-                <w:szCs w:val="22"/>
-              </w:rPr>
-              <w:instrText>DanhSachHdr.donGiaPd, $!d1.xhT</w:instrText>
-            </w:r>
-            <w:r>
-              <w:rPr>
-                <w:rFonts w:cstheme="majorHAnsi"/>
-                <w:sz w:val="22"/>
-                <w:szCs w:val="22"/>
-              </w:rPr>
-              <w:instrText>l</w:instrText>
-            </w:r>
-            <w:r>
-              <w:rPr>
-                <w:rFonts w:cstheme="majorHAnsi"/>
-                <w:sz w:val="22"/>
-                <w:szCs w:val="22"/>
-              </w:rPr>
-              <w:instrText xml:space="preserve">DanhSachHdr.slDaDuyet),$locale)#end"  \* MERGEFORMAT </w:instrText>
-            </w:r>
-            <w:r>
-              <w:rPr>
-                <w:rFonts w:cstheme="majorHAnsi"/>
-                <w:sz w:val="22"/>
-                <w:szCs w:val="22"/>
-              </w:rPr>
-              <w:fldChar w:fldCharType="separate"/>
-            </w:r>
-            <w:r>
-              <w:rPr>
-                <w:rFonts w:cstheme="majorHAnsi"/>
-                <w:noProof/>
-                <w:sz w:val="22"/>
-                <w:szCs w:val="22"/>
-              </w:rPr>
-              <w:t>«#if($!d1.xhTlDanhSachHdr.donGiaPd &amp;&amp; $!d»</w:t>
-            </w:r>
-            <w:r>
-              <w:rPr>
-                <w:rFonts w:cstheme="majorHAnsi"/>
-                <w:sz w:val="22"/>
-                <w:szCs w:val="22"/>
-              </w:rPr>
-              <w:fldChar w:fldCharType="end"/>
-            </w:r>
-          </w:p>
-        </w:tc>
-        <w:tc>
-          <w:tcPr>
-            <w:tcW w:w="346" w:type="pct"/>
-            <w:vAlign w:val="center"/>
-          </w:tcPr>
-          <w:p>
-            <w:pPr>
-              <w:spacing w:after="60"/>
-              <w:rPr>
-                <w:rFonts w:cstheme="majorHAnsi"/>
-                <w:sz w:val="22"/>
-                <w:szCs w:val="22"/>
-              </w:rPr>
-            </w:pPr>
-            <w:r>
-              <w:rPr>
-                <w:rFonts w:cstheme="majorHAnsi"/>
-                <w:sz w:val="22"/>
-                <w:szCs w:val="22"/>
-              </w:rPr>
-              <w:fldChar w:fldCharType="begin"/>
-            </w:r>
-            <w:r>
-              <w:rPr>
-                <w:rFonts w:cstheme="majorHAnsi"/>
-                <w:sz w:val="22"/>
-                <w:szCs w:val="22"/>
-              </w:rPr>
-              <w:instrText xml:space="preserve"> MERGEFIELD  $!d1</w:instrText>
-            </w:r>
-            <w:r>
-              <w:rPr>
-                <w:rFonts w:cstheme="majorHAnsi"/>
-                <w:sz w:val="22"/>
-                <w:szCs w:val="22"/>
-              </w:rPr>
-              <w:instrText>.xhT</w:instrText>
-            </w:r>
-            <w:r>
-              <w:rPr>
-                <w:rFonts w:cstheme="majorHAnsi"/>
-                <w:sz w:val="22"/>
-                <w:szCs w:val="22"/>
-              </w:rPr>
-              <w:instrText>l</w:instrText>
-            </w:r>
-            <w:r>
-              <w:rPr>
-                <w:rFonts w:cstheme="majorHAnsi"/>
-                <w:sz w:val="22"/>
-                <w:szCs w:val="22"/>
-              </w:rPr>
-              <w:instrText>DanhSachHdr</w:instrText>
-            </w:r>
-            <w:r>
-              <w:rPr>
-                <w:rFonts w:cstheme="majorHAnsi"/>
-                <w:sz w:val="22"/>
-                <w:szCs w:val="22"/>
-              </w:rPr>
-              <w:instrText xml:space="preserve">.lyDo  \* MERGEFORMAT </w:instrText>
-            </w:r>
-            <w:r>
-              <w:rPr>
-                <w:rFonts w:cstheme="majorHAnsi"/>
-                <w:sz w:val="22"/>
-                <w:szCs w:val="22"/>
-              </w:rPr>
-              <w:fldChar w:fldCharType="separate"/>
-            </w:r>
-            <w:r>
-              <w:rPr>
-                <w:rFonts w:cstheme="majorHAnsi"/>
-                <w:noProof/>
-                <w:sz w:val="22"/>
-                <w:szCs w:val="22"/>
-              </w:rPr>
-              <w:t>«$!d1.xhTlDanhSachHdr.lyDo»</w:t>
-            </w:r>
-            <w:r>
-              <w:rPr>
-                <w:rFonts w:cstheme="majorHAnsi"/>
-                <w:sz w:val="22"/>
-                <w:szCs w:val="22"/>
-              </w:rPr>
-              <w:fldChar w:fldCharType="end"/>
-            </w:r>
-          </w:p>
-        </w:tc>
-        <w:tc>
-          <w:tcPr>
-            <w:tcW w:w="363" w:type="pct"/>
-            <w:vAlign w:val="center"/>
-          </w:tcPr>
-          <w:p>
-            <w:pPr>
-              <w:spacing w:after="60"/>
-              <w:rPr>
-                <w:rFonts w:cstheme="majorHAnsi"/>
-                <w:sz w:val="22"/>
-                <w:szCs w:val="22"/>
-              </w:rPr>
-            </w:pPr>
-            <w:r>
-              <w:rPr>
-                <w:rFonts w:cstheme="majorHAnsi"/>
-                <w:sz w:val="22"/>
-                <w:szCs w:val="22"/>
-              </w:rPr>
-              <w:fldChar w:fldCharType="begin"/>
-            </w:r>
-            <w:r>
-              <w:rPr>
-                <w:rFonts w:cstheme="majorHAnsi"/>
-                <w:sz w:val="22"/>
-                <w:szCs w:val="22"/>
-              </w:rPr>
-              <w:instrText xml:space="preserve"> MERGEFIELD  $!d1</w:instrText>
-            </w:r>
-            <w:r>
-              <w:rPr>
-                <w:rFonts w:cstheme="majorHAnsi"/>
-                <w:sz w:val="22"/>
-                <w:szCs w:val="22"/>
-              </w:rPr>
-              <w:instrText>.xhT</w:instrText>
-            </w:r>
-            <w:r>
-              <w:rPr>
-                <w:rFonts w:cstheme="majorHAnsi"/>
-                <w:sz w:val="22"/>
-                <w:szCs w:val="22"/>
-              </w:rPr>
-              <w:instrText>l</w:instrText>
-            </w:r>
-            <w:r>
-              <w:rPr>
-                <w:rFonts w:cstheme="majorHAnsi"/>
-                <w:sz w:val="22"/>
-                <w:szCs w:val="22"/>
-              </w:rPr>
-              <w:instrText>DanhSachHdr</w:instrText>
-            </w:r>
-            <w:r>
-              <w:rPr>
-                <w:rFonts w:cstheme="majorHAnsi"/>
-                <w:sz w:val="22"/>
-                <w:szCs w:val="22"/>
-              </w:rPr>
-              <w:instrText xml:space="preserve">.ketQua  \* MERGEFORMAT </w:instrText>
+              <w:instrText xml:space="preserve">DanhSachHdr.ketQua  \* MERGEFORMAT </w:instrText>
             </w:r>
             <w:r>
               <w:rPr>

</xml_diff>